<commit_message>
Added proper pictures, project section.
</commit_message>
<xml_diff>
--- a/assets/docs/Charles Sherwood Resume.docx
+++ b/assets/docs/Charles Sherwood Resume.docx
@@ -10,17 +10,17 @@
           <w:rFonts w:ascii="Times New Roman" w:hAnsi="Times New Roman" w:cs="Times New Roman"/>
           <w:b/>
           <w:bCs/>
-          <w:sz w:val="40"/>
-          <w:szCs w:val="40"/>
-        </w:rPr>
-      </w:pPr>
-      <w:r>
-        <w:rPr>
-          <w:rFonts w:ascii="Times New Roman" w:hAnsi="Times New Roman" w:cs="Times New Roman"/>
-          <w:b/>
-          <w:bCs/>
-          <w:sz w:val="40"/>
-          <w:szCs w:val="40"/>
+          <w:sz w:val="44"/>
+          <w:szCs w:val="44"/>
+        </w:rPr>
+      </w:pPr>
+      <w:r>
+        <w:rPr>
+          <w:rFonts w:ascii="Times New Roman" w:hAnsi="Times New Roman" w:cs="Times New Roman"/>
+          <w:b/>
+          <w:bCs/>
+          <w:sz w:val="44"/>
+          <w:szCs w:val="44"/>
         </w:rPr>
         <w:t xml:space="preserve">Charles </w:t>
       </w:r>
@@ -29,8 +29,8 @@
           <w:rFonts w:ascii="Times New Roman" w:hAnsi="Times New Roman" w:cs="Times New Roman"/>
           <w:b/>
           <w:bCs/>
-          <w:sz w:val="40"/>
-          <w:szCs w:val="40"/>
+          <w:sz w:val="44"/>
+          <w:szCs w:val="44"/>
         </w:rPr>
         <w:t xml:space="preserve">Z. </w:t>
       </w:r>
@@ -39,8 +39,8 @@
           <w:rFonts w:ascii="Times New Roman" w:hAnsi="Times New Roman" w:cs="Times New Roman"/>
           <w:b/>
           <w:bCs/>
-          <w:sz w:val="40"/>
-          <w:szCs w:val="40"/>
+          <w:sz w:val="44"/>
+          <w:szCs w:val="44"/>
         </w:rPr>
         <w:t>Sherwood</w:t>
       </w:r>
@@ -112,9 +112,13 @@
     </w:p>
     <w:p>
       <w:pPr>
+        <w:pBdr>
+          <w:bottom w:val="single" w:sz="12" w:space="1" w:color="auto"/>
+        </w:pBdr>
         <w:spacing w:after="0"/>
         <w:jc w:val="center"/>
         <w:rPr>
+          <w:rStyle w:val="Hyperlink"/>
           <w:rFonts w:ascii="Times New Roman" w:hAnsi="Times New Roman" w:cs="Times New Roman"/>
           <w:sz w:val="24"/>
           <w:szCs w:val="24"/>
@@ -124,20 +128,29 @@
         <w:r>
           <w:rPr>
             <w:rStyle w:val="Hyperlink"/>
-            <w:rFonts w:ascii="Times New Roman" w:hAnsi="Times New Roman" w:cs="Times New Roman"/>
-            <w:sz w:val="24"/>
-            <w:szCs w:val="24"/>
+            <w:rFonts w:ascii="Segoe UI" w:hAnsi="Segoe UI" w:cs="Segoe UI"/>
+            <w:bdr w:val="none" w:sz="0" w:space="0" w:color="auto" w:frame="1"/>
+            <w:shd w:val="clear" w:color="auto" w:fill="FFFFFF"/>
           </w:rPr>
-          <w:t>https://www.linkedin.com/in/charles-sherwood-7a4a341b7/</w:t>
+          <w:t>www.linkedin.com/in/charles-sherwood</w:t>
         </w:r>
       </w:hyperlink>
       <w:r>
         <w:rPr>
-          <w:rFonts w:ascii="Times New Roman" w:hAnsi="Times New Roman" w:cs="Times New Roman"/>
-          <w:sz w:val="24"/>
-          <w:szCs w:val="24"/>
-        </w:rPr>
-        <w:t xml:space="preserve"> |</w:t>
+          <w:rStyle w:val="vanity-namedisplay-name"/>
+          <w:rFonts w:ascii="Segoe UI" w:hAnsi="Segoe UI" w:cs="Segoe UI"/>
+          <w:bdr w:val="none" w:sz="0" w:space="0" w:color="auto" w:frame="1"/>
+          <w:shd w:val="clear" w:color="auto" w:fill="FFFFFF"/>
+        </w:rPr>
+        <w:t xml:space="preserve"> </w:t>
+      </w:r>
+      <w:r>
+        <w:rPr>
+          <w:rFonts w:ascii="Times New Roman" w:hAnsi="Times New Roman" w:cs="Times New Roman"/>
+          <w:sz w:val="24"/>
+          <w:szCs w:val="24"/>
+        </w:rPr>
+        <w:t>|</w:t>
       </w:r>
       <w:r>
         <w:rPr>
@@ -158,18 +171,27 @@
           <w:t>https://charles-sherwood.com/</w:t>
         </w:r>
       </w:hyperlink>
-      <w:r>
-        <w:rPr>
-          <w:rFonts w:ascii="Times New Roman" w:hAnsi="Times New Roman" w:cs="Times New Roman"/>
-          <w:sz w:val="24"/>
-          <w:szCs w:val="24"/>
-        </w:rPr>
-        <w:t xml:space="preserve"> </w:t>
-      </w:r>
-    </w:p>
-    <w:p>
-      <w:pPr>
-        <w:spacing w:after="0"/>
+    </w:p>
+    <w:p>
+      <w:pPr>
+        <w:pBdr>
+          <w:bottom w:val="single" w:sz="12" w:space="1" w:color="auto"/>
+        </w:pBdr>
+        <w:spacing w:after="0"/>
+        <w:jc w:val="center"/>
+        <w:rPr>
+          <w:rFonts w:ascii="Times New Roman" w:hAnsi="Times New Roman" w:cs="Times New Roman"/>
+          <w:color w:val="0563C1" w:themeColor="hyperlink"/>
+          <w:sz w:val="8"/>
+          <w:szCs w:val="8"/>
+          <w:u w:val="single"/>
+        </w:rPr>
+      </w:pPr>
+    </w:p>
+    <w:p>
+      <w:pPr>
+        <w:spacing w:after="0"/>
+        <w:jc w:val="center"/>
         <w:rPr>
           <w:rFonts w:ascii="Times New Roman" w:hAnsi="Times New Roman" w:cs="Times New Roman"/>
           <w:b/>
@@ -178,11 +200,7 @@
           <w:szCs w:val="28"/>
         </w:rPr>
       </w:pPr>
-    </w:p>
-    <w:p>
-      <w:pPr>
-        <w:spacing w:after="0"/>
-        <w:jc w:val="center"/>
+      <w:r>
         <w:rPr>
           <w:rFonts w:ascii="Times New Roman" w:hAnsi="Times New Roman" w:cs="Times New Roman"/>
           <w:b/>
@@ -190,8 +208,91 @@
           <w:sz w:val="28"/>
           <w:szCs w:val="28"/>
         </w:rPr>
-      </w:pPr>
-      <w:r>
+        <w:t>Summary</w:t>
+      </w:r>
+    </w:p>
+    <w:p>
+      <w:pPr>
+        <w:pBdr>
+          <w:bottom w:val="single" w:sz="6" w:space="1" w:color="auto"/>
+        </w:pBdr>
+        <w:spacing w:after="0"/>
+        <w:jc w:val="center"/>
+        <w:rPr>
+          <w:rFonts w:ascii="Times New Roman" w:hAnsi="Times New Roman" w:cs="Times New Roman"/>
+          <w:sz w:val="24"/>
+          <w:szCs w:val="24"/>
+        </w:rPr>
+      </w:pPr>
+      <w:r>
+        <w:rPr>
+          <w:rFonts w:ascii="Times New Roman" w:hAnsi="Times New Roman" w:cs="Times New Roman"/>
+          <w:sz w:val="24"/>
+          <w:szCs w:val="24"/>
+        </w:rPr>
+        <w:t>Experienced full stack software developer with background in object-oriented programming, web development, and data management. Currently holds a Bachelors in Chinese Language and Political Science</w:t>
+      </w:r>
+      <w:r>
+        <w:rPr>
+          <w:rFonts w:ascii="Times New Roman" w:hAnsi="Times New Roman" w:cs="Times New Roman"/>
+          <w:sz w:val="24"/>
+          <w:szCs w:val="24"/>
+        </w:rPr>
+        <w:t xml:space="preserve"> </w:t>
+      </w:r>
+      <w:r>
+        <w:rPr>
+          <w:rFonts w:ascii="Times New Roman" w:hAnsi="Times New Roman" w:cs="Times New Roman"/>
+          <w:sz w:val="24"/>
+          <w:szCs w:val="24"/>
+        </w:rPr>
+        <w:t>from the University of Florida</w:t>
+      </w:r>
+      <w:r>
+        <w:rPr>
+          <w:rFonts w:ascii="Times New Roman" w:hAnsi="Times New Roman" w:cs="Times New Roman"/>
+          <w:sz w:val="24"/>
+          <w:szCs w:val="24"/>
+        </w:rPr>
+        <w:t xml:space="preserve">, as well as a Certification in Software Engineering from </w:t>
+      </w:r>
+      <w:proofErr w:type="spellStart"/>
+      <w:r>
+        <w:rPr>
+          <w:rFonts w:ascii="Times New Roman" w:hAnsi="Times New Roman" w:cs="Times New Roman"/>
+          <w:sz w:val="24"/>
+          <w:szCs w:val="24"/>
+        </w:rPr>
+        <w:t>TrueCoders</w:t>
+      </w:r>
+      <w:proofErr w:type="spellEnd"/>
+      <w:r>
+        <w:rPr>
+          <w:rFonts w:ascii="Times New Roman" w:hAnsi="Times New Roman" w:cs="Times New Roman"/>
+          <w:sz w:val="24"/>
+          <w:szCs w:val="24"/>
+        </w:rPr>
+        <w:t xml:space="preserve"> Academy of Birmingham, Alabama.</w:t>
+      </w:r>
+    </w:p>
+    <w:p>
+      <w:pPr>
+        <w:pBdr>
+          <w:bottom w:val="single" w:sz="6" w:space="1" w:color="auto"/>
+        </w:pBdr>
+        <w:spacing w:after="0"/>
+        <w:jc w:val="center"/>
+        <w:rPr>
+          <w:rFonts w:ascii="Times New Roman" w:hAnsi="Times New Roman" w:cs="Times New Roman"/>
+          <w:sz w:val="8"/>
+          <w:szCs w:val="8"/>
+        </w:rPr>
+      </w:pPr>
+    </w:p>
+    <w:p>
+      <w:pPr>
+        <w:spacing w:after="0"/>
+        <w:jc w:val="center"/>
         <w:rPr>
           <w:rFonts w:ascii="Times New Roman" w:hAnsi="Times New Roman" w:cs="Times New Roman"/>
           <w:b/>
@@ -199,85 +300,8 @@
           <w:sz w:val="28"/>
           <w:szCs w:val="28"/>
         </w:rPr>
-        <w:t>Summary</w:t>
-      </w:r>
-    </w:p>
-    <w:p>
-      <w:pPr>
-        <w:spacing w:after="0"/>
-        <w:jc w:val="center"/>
-        <w:rPr>
-          <w:rFonts w:ascii="Times New Roman" w:hAnsi="Times New Roman" w:cs="Times New Roman"/>
-          <w:sz w:val="24"/>
-          <w:szCs w:val="24"/>
-        </w:rPr>
-      </w:pPr>
-      <w:r>
-        <w:rPr>
-          <w:rFonts w:ascii="Times New Roman" w:hAnsi="Times New Roman" w:cs="Times New Roman"/>
-          <w:sz w:val="24"/>
-          <w:szCs w:val="24"/>
-        </w:rPr>
-        <w:t>Experienced full stack software developer with background in object-oriented programming, web development, and data management. Currently holds a Bachelors in Chinese Language and Political Science</w:t>
-      </w:r>
-      <w:r>
-        <w:rPr>
-          <w:rFonts w:ascii="Times New Roman" w:hAnsi="Times New Roman" w:cs="Times New Roman"/>
-          <w:sz w:val="24"/>
-          <w:szCs w:val="24"/>
-        </w:rPr>
-        <w:t xml:space="preserve"> </w:t>
-      </w:r>
-      <w:r>
-        <w:rPr>
-          <w:rFonts w:ascii="Times New Roman" w:hAnsi="Times New Roman" w:cs="Times New Roman"/>
-          <w:sz w:val="24"/>
-          <w:szCs w:val="24"/>
-        </w:rPr>
-        <w:t>from the University of Florida</w:t>
-      </w:r>
-      <w:r>
-        <w:rPr>
-          <w:rFonts w:ascii="Times New Roman" w:hAnsi="Times New Roman" w:cs="Times New Roman"/>
-          <w:sz w:val="24"/>
-          <w:szCs w:val="24"/>
-        </w:rPr>
-        <w:t xml:space="preserve">, as well as a Certification in Software Engineering from </w:t>
-      </w:r>
-      <w:proofErr w:type="spellStart"/>
-      <w:r>
-        <w:rPr>
-          <w:rFonts w:ascii="Times New Roman" w:hAnsi="Times New Roman" w:cs="Times New Roman"/>
-          <w:sz w:val="24"/>
-          <w:szCs w:val="24"/>
-        </w:rPr>
-        <w:t>TrueCoders</w:t>
-      </w:r>
-      <w:proofErr w:type="spellEnd"/>
-      <w:r>
-        <w:rPr>
-          <w:rFonts w:ascii="Times New Roman" w:hAnsi="Times New Roman" w:cs="Times New Roman"/>
-          <w:sz w:val="24"/>
-          <w:szCs w:val="24"/>
-        </w:rPr>
-        <w:t xml:space="preserve"> Academy of Birmingham, Alabama.</w:t>
-      </w:r>
-    </w:p>
-    <w:p>
-      <w:pPr>
-        <w:spacing w:after="0"/>
-        <w:jc w:val="center"/>
-        <w:rPr>
-          <w:rFonts w:ascii="Times New Roman" w:hAnsi="Times New Roman" w:cs="Times New Roman"/>
-          <w:sz w:val="24"/>
-          <w:szCs w:val="24"/>
-        </w:rPr>
-      </w:pPr>
-    </w:p>
-    <w:p>
-      <w:pPr>
-        <w:spacing w:after="0"/>
-        <w:jc w:val="center"/>
+      </w:pPr>
+      <w:r>
         <w:rPr>
           <w:rFonts w:ascii="Times New Roman" w:hAnsi="Times New Roman" w:cs="Times New Roman"/>
           <w:b/>
@@ -285,109 +309,494 @@
           <w:sz w:val="28"/>
           <w:szCs w:val="28"/>
         </w:rPr>
-      </w:pPr>
-      <w:r>
-        <w:rPr>
-          <w:rFonts w:ascii="Times New Roman" w:hAnsi="Times New Roman" w:cs="Times New Roman"/>
-          <w:b/>
-          <w:bCs/>
+        <w:t>Skills</w:t>
+      </w:r>
+    </w:p>
+    <w:p>
+      <w:pPr>
+        <w:pBdr>
+          <w:bottom w:val="single" w:sz="6" w:space="1" w:color="auto"/>
+        </w:pBdr>
+        <w:spacing w:after="0"/>
+        <w:jc w:val="center"/>
+        <w:rPr>
+          <w:rFonts w:ascii="Times New Roman" w:hAnsi="Times New Roman" w:cs="Times New Roman"/>
+          <w:sz w:val="24"/>
+          <w:szCs w:val="24"/>
+        </w:rPr>
+      </w:pPr>
+      <w:r>
+        <w:rPr>
+          <w:rFonts w:ascii="Times New Roman" w:hAnsi="Times New Roman" w:cs="Times New Roman"/>
+          <w:sz w:val="24"/>
+          <w:szCs w:val="24"/>
+        </w:rPr>
+        <w:t xml:space="preserve">C#, .NET Framework, </w:t>
+      </w:r>
+      <w:r>
+        <w:rPr>
+          <w:rFonts w:ascii="Times New Roman" w:hAnsi="Times New Roman" w:cs="Times New Roman"/>
+          <w:sz w:val="24"/>
+          <w:szCs w:val="24"/>
+        </w:rPr>
+        <w:t xml:space="preserve">ASP.NET MVC, Windows Forms, </w:t>
+      </w:r>
+      <w:proofErr w:type="spellStart"/>
+      <w:r>
+        <w:rPr>
+          <w:rFonts w:ascii="Times New Roman" w:hAnsi="Times New Roman" w:cs="Times New Roman"/>
+          <w:sz w:val="24"/>
+          <w:szCs w:val="24"/>
+        </w:rPr>
+        <w:t>Blazor</w:t>
+      </w:r>
+      <w:proofErr w:type="spellEnd"/>
+      <w:r>
+        <w:rPr>
+          <w:rFonts w:ascii="Times New Roman" w:hAnsi="Times New Roman" w:cs="Times New Roman"/>
+          <w:sz w:val="24"/>
+          <w:szCs w:val="24"/>
+        </w:rPr>
+        <w:t xml:space="preserve">, </w:t>
+      </w:r>
+      <w:r>
+        <w:rPr>
+          <w:rFonts w:ascii="Times New Roman" w:hAnsi="Times New Roman" w:cs="Times New Roman"/>
+          <w:sz w:val="24"/>
+          <w:szCs w:val="24"/>
+        </w:rPr>
+        <w:t xml:space="preserve">MySQL, Git, GitHub, </w:t>
+      </w:r>
+      <w:r>
+        <w:rPr>
+          <w:rFonts w:ascii="Times New Roman" w:hAnsi="Times New Roman" w:cs="Times New Roman"/>
+          <w:sz w:val="24"/>
+          <w:szCs w:val="24"/>
+        </w:rPr>
+        <w:t xml:space="preserve">HTML, CSS, </w:t>
+      </w:r>
+      <w:proofErr w:type="spellStart"/>
+      <w:r>
+        <w:rPr>
+          <w:rFonts w:ascii="Times New Roman" w:hAnsi="Times New Roman" w:cs="Times New Roman"/>
+          <w:sz w:val="24"/>
+          <w:szCs w:val="24"/>
+        </w:rPr>
+        <w:t>Javascript</w:t>
+      </w:r>
+      <w:proofErr w:type="spellEnd"/>
+      <w:r>
+        <w:rPr>
+          <w:rFonts w:ascii="Times New Roman" w:hAnsi="Times New Roman" w:cs="Times New Roman"/>
+          <w:sz w:val="24"/>
+          <w:szCs w:val="24"/>
+        </w:rPr>
+        <w:t xml:space="preserve">, </w:t>
+      </w:r>
+      <w:r>
+        <w:rPr>
+          <w:rFonts w:ascii="Times New Roman" w:hAnsi="Times New Roman" w:cs="Times New Roman"/>
+          <w:sz w:val="24"/>
+          <w:szCs w:val="24"/>
+        </w:rPr>
+        <w:t xml:space="preserve">Bootstrap, </w:t>
+      </w:r>
+      <w:r>
+        <w:rPr>
+          <w:rFonts w:ascii="Times New Roman" w:hAnsi="Times New Roman" w:cs="Times New Roman"/>
+          <w:sz w:val="24"/>
+          <w:szCs w:val="24"/>
+        </w:rPr>
+        <w:t>Python, JSON,</w:t>
+      </w:r>
+      <w:r>
+        <w:rPr>
+          <w:rFonts w:ascii="Times New Roman" w:hAnsi="Times New Roman" w:cs="Times New Roman"/>
+          <w:sz w:val="24"/>
+          <w:szCs w:val="24"/>
+        </w:rPr>
+        <w:t xml:space="preserve"> CSV,</w:t>
+      </w:r>
+      <w:r>
+        <w:rPr>
+          <w:rFonts w:ascii="Times New Roman" w:hAnsi="Times New Roman" w:cs="Times New Roman"/>
+          <w:sz w:val="24"/>
+          <w:szCs w:val="24"/>
+        </w:rPr>
+        <w:t xml:space="preserve"> Visual Studio Code, Visual Studio 2019, Microsoft Office, </w:t>
+      </w:r>
+      <w:r>
+        <w:rPr>
+          <w:rFonts w:ascii="Times New Roman" w:hAnsi="Times New Roman" w:cs="Times New Roman"/>
+          <w:sz w:val="24"/>
+          <w:szCs w:val="24"/>
+        </w:rPr>
+        <w:t>Windows OS</w:t>
+      </w:r>
+    </w:p>
+    <w:p>
+      <w:pPr>
+        <w:pBdr>
+          <w:bottom w:val="single" w:sz="6" w:space="1" w:color="auto"/>
+        </w:pBdr>
+        <w:spacing w:after="0"/>
+        <w:jc w:val="center"/>
+        <w:rPr>
+          <w:rFonts w:ascii="Times New Roman" w:hAnsi="Times New Roman" w:cs="Times New Roman"/>
+          <w:sz w:val="8"/>
+          <w:szCs w:val="8"/>
+        </w:rPr>
+      </w:pPr>
+    </w:p>
+    <w:p>
+      <w:pPr>
+        <w:spacing w:after="0"/>
+        <w:jc w:val="center"/>
+        <w:rPr>
+          <w:rFonts w:ascii="Times New Roman" w:hAnsi="Times New Roman" w:cs="Times New Roman"/>
           <w:sz w:val="28"/>
           <w:szCs w:val="28"/>
         </w:rPr>
-        <w:t>Skills</w:t>
-      </w:r>
-    </w:p>
-    <w:p>
-      <w:pPr>
-        <w:spacing w:after="0"/>
-        <w:jc w:val="center"/>
-        <w:rPr>
-          <w:rFonts w:ascii="Times New Roman" w:hAnsi="Times New Roman" w:cs="Times New Roman"/>
-          <w:sz w:val="24"/>
-          <w:szCs w:val="24"/>
-        </w:rPr>
-      </w:pPr>
-      <w:r>
-        <w:rPr>
-          <w:rFonts w:ascii="Times New Roman" w:hAnsi="Times New Roman" w:cs="Times New Roman"/>
-          <w:sz w:val="24"/>
-          <w:szCs w:val="24"/>
-        </w:rPr>
-        <w:t xml:space="preserve">C#, ASP.NET, .NET Framework, </w:t>
-      </w:r>
-      <w:r>
-        <w:rPr>
-          <w:rFonts w:ascii="Times New Roman" w:hAnsi="Times New Roman" w:cs="Times New Roman"/>
-          <w:sz w:val="24"/>
-          <w:szCs w:val="24"/>
-        </w:rPr>
-        <w:t xml:space="preserve">Blazor, </w:t>
-      </w:r>
-      <w:r>
-        <w:rPr>
-          <w:rFonts w:ascii="Times New Roman" w:hAnsi="Times New Roman" w:cs="Times New Roman"/>
-          <w:sz w:val="24"/>
-          <w:szCs w:val="24"/>
-        </w:rPr>
-        <w:t xml:space="preserve">MySQL, Git, GitHub, </w:t>
-      </w:r>
-      <w:r>
-        <w:rPr>
-          <w:rFonts w:ascii="Times New Roman" w:hAnsi="Times New Roman" w:cs="Times New Roman"/>
-          <w:sz w:val="24"/>
-          <w:szCs w:val="24"/>
-        </w:rPr>
-        <w:t xml:space="preserve">HTML, CSS, </w:t>
-      </w:r>
-      <w:proofErr w:type="spellStart"/>
-      <w:r>
-        <w:rPr>
-          <w:rFonts w:ascii="Times New Roman" w:hAnsi="Times New Roman" w:cs="Times New Roman"/>
-          <w:sz w:val="24"/>
-          <w:szCs w:val="24"/>
-        </w:rPr>
-        <w:t>Javascript</w:t>
-      </w:r>
-      <w:proofErr w:type="spellEnd"/>
-      <w:r>
-        <w:rPr>
-          <w:rFonts w:ascii="Times New Roman" w:hAnsi="Times New Roman" w:cs="Times New Roman"/>
-          <w:sz w:val="24"/>
-          <w:szCs w:val="24"/>
-        </w:rPr>
-        <w:t xml:space="preserve">, Python, JSON, Visual Studio Code, Visual Studio 2019, Slack, Microsoft Office, </w:t>
-      </w:r>
-      <w:r>
-        <w:rPr>
-          <w:rFonts w:ascii="Times New Roman" w:hAnsi="Times New Roman" w:cs="Times New Roman"/>
-          <w:sz w:val="24"/>
-          <w:szCs w:val="24"/>
-        </w:rPr>
-        <w:t>Windows OS</w:t>
-      </w:r>
-    </w:p>
-    <w:p>
-      <w:pPr>
-        <w:spacing w:after="0"/>
-        <w:jc w:val="center"/>
-        <w:rPr>
-          <w:rFonts w:ascii="Times New Roman" w:hAnsi="Times New Roman" w:cs="Times New Roman"/>
-          <w:sz w:val="24"/>
-          <w:szCs w:val="24"/>
-        </w:rPr>
-      </w:pPr>
-    </w:p>
-    <w:p>
-      <w:pPr>
-        <w:spacing w:after="0"/>
-        <w:jc w:val="center"/>
-        <w:rPr>
-          <w:rFonts w:ascii="Times New Roman" w:hAnsi="Times New Roman" w:cs="Times New Roman"/>
+      </w:pPr>
+      <w:r>
+        <w:rPr>
+          <w:rFonts w:ascii="Times New Roman" w:hAnsi="Times New Roman" w:cs="Times New Roman"/>
+          <w:b/>
+          <w:bCs/>
           <w:sz w:val="28"/>
           <w:szCs w:val="28"/>
         </w:rPr>
-      </w:pPr>
-      <w:r>
+        <w:t>Education</w:t>
+      </w:r>
+    </w:p>
+    <w:p>
+      <w:pPr>
+        <w:spacing w:after="0"/>
+        <w:rPr>
+          <w:rFonts w:ascii="Times New Roman" w:hAnsi="Times New Roman" w:cs="Times New Roman"/>
+          <w:sz w:val="24"/>
+          <w:szCs w:val="24"/>
+        </w:rPr>
+      </w:pPr>
+      <w:r>
+        <w:rPr>
+          <w:rFonts w:ascii="Times New Roman" w:hAnsi="Times New Roman" w:cs="Times New Roman"/>
+          <w:b/>
+          <w:bCs/>
+          <w:sz w:val="24"/>
+          <w:szCs w:val="24"/>
+        </w:rPr>
+        <w:t>Bachelor of Arts in Chinese and Political Science</w:t>
+      </w:r>
+      <w:r>
+        <w:rPr>
+          <w:rFonts w:ascii="Times New Roman" w:hAnsi="Times New Roman" w:cs="Times New Roman"/>
+          <w:b/>
+          <w:bCs/>
+          <w:sz w:val="24"/>
+          <w:szCs w:val="24"/>
+        </w:rPr>
+        <w:t xml:space="preserve"> </w:t>
+      </w:r>
+      <w:r>
+        <w:rPr>
+          <w:rFonts w:ascii="Times New Roman" w:hAnsi="Times New Roman" w:cs="Times New Roman"/>
+          <w:b/>
+          <w:bCs/>
+          <w:sz w:val="24"/>
+          <w:szCs w:val="24"/>
+        </w:rPr>
+        <w:tab/>
+      </w:r>
+      <w:r>
+        <w:rPr>
+          <w:rFonts w:ascii="Times New Roman" w:hAnsi="Times New Roman" w:cs="Times New Roman"/>
+          <w:b/>
+          <w:bCs/>
+          <w:sz w:val="24"/>
+          <w:szCs w:val="24"/>
+        </w:rPr>
+        <w:tab/>
+        <w:t xml:space="preserve"> </w:t>
+      </w:r>
+      <w:r>
+        <w:rPr>
+          <w:rFonts w:ascii="Times New Roman" w:hAnsi="Times New Roman" w:cs="Times New Roman"/>
+          <w:b/>
+          <w:bCs/>
+          <w:sz w:val="24"/>
+          <w:szCs w:val="24"/>
+        </w:rPr>
+        <w:tab/>
+      </w:r>
+      <w:r>
+        <w:rPr>
+          <w:rFonts w:ascii="Times New Roman" w:hAnsi="Times New Roman" w:cs="Times New Roman"/>
+          <w:b/>
+          <w:bCs/>
+          <w:sz w:val="24"/>
+          <w:szCs w:val="24"/>
+        </w:rPr>
+        <w:tab/>
+        <w:t xml:space="preserve">   </w:t>
+      </w:r>
+      <w:r>
+        <w:rPr>
+          <w:rFonts w:ascii="Times New Roman" w:hAnsi="Times New Roman" w:cs="Times New Roman"/>
+          <w:b/>
+          <w:bCs/>
+          <w:sz w:val="24"/>
+          <w:szCs w:val="24"/>
+        </w:rPr>
+        <w:t xml:space="preserve">    </w:t>
+      </w:r>
+      <w:r>
+        <w:rPr>
+          <w:rFonts w:ascii="Times New Roman" w:hAnsi="Times New Roman" w:cs="Times New Roman"/>
+          <w:sz w:val="24"/>
+          <w:szCs w:val="24"/>
+        </w:rPr>
+        <w:t>May 2020</w:t>
+      </w:r>
+    </w:p>
+    <w:p>
+      <w:pPr>
+        <w:spacing w:after="0"/>
+        <w:rPr>
+          <w:rFonts w:ascii="Times New Roman" w:hAnsi="Times New Roman" w:cs="Times New Roman"/>
+          <w:sz w:val="24"/>
+          <w:szCs w:val="24"/>
+        </w:rPr>
+      </w:pPr>
+      <w:r>
+        <w:rPr>
+          <w:rFonts w:ascii="Times New Roman" w:hAnsi="Times New Roman" w:cs="Times New Roman"/>
+          <w:sz w:val="24"/>
+          <w:szCs w:val="24"/>
+        </w:rPr>
+        <w:t>University of Florida, Gainesville, FL</w:t>
+      </w:r>
+    </w:p>
+    <w:p>
+      <w:pPr>
+        <w:spacing w:after="0"/>
+        <w:rPr>
+          <w:rFonts w:ascii="Times New Roman" w:hAnsi="Times New Roman" w:cs="Times New Roman"/>
+          <w:sz w:val="24"/>
+          <w:szCs w:val="24"/>
+        </w:rPr>
+      </w:pPr>
+      <w:r>
+        <w:rPr>
+          <w:rFonts w:ascii="Times New Roman" w:hAnsi="Times New Roman" w:cs="Times New Roman"/>
+          <w:sz w:val="24"/>
+          <w:szCs w:val="24"/>
+        </w:rPr>
+        <w:t>Minors: History, Teaching English as a Second Language</w:t>
+      </w:r>
+    </w:p>
+    <w:p>
+      <w:pPr>
+        <w:spacing w:after="0"/>
+        <w:rPr>
+          <w:rFonts w:ascii="Times New Roman" w:hAnsi="Times New Roman" w:cs="Times New Roman"/>
+          <w:sz w:val="24"/>
+          <w:szCs w:val="24"/>
+        </w:rPr>
+      </w:pPr>
+      <w:r>
+        <w:rPr>
+          <w:rFonts w:ascii="Times New Roman" w:hAnsi="Times New Roman" w:cs="Times New Roman"/>
+          <w:sz w:val="24"/>
+          <w:szCs w:val="24"/>
+        </w:rPr>
+        <w:t>GPA: 3.96/4.00</w:t>
+      </w:r>
+    </w:p>
+    <w:p>
+      <w:pPr>
+        <w:spacing w:after="0"/>
+        <w:rPr>
+          <w:rFonts w:ascii="Times New Roman" w:hAnsi="Times New Roman" w:cs="Times New Roman"/>
+          <w:sz w:val="24"/>
+          <w:szCs w:val="24"/>
+        </w:rPr>
+      </w:pPr>
+      <w:r>
+        <w:rPr>
+          <w:rFonts w:ascii="Times New Roman" w:hAnsi="Times New Roman" w:cs="Times New Roman"/>
+          <w:b/>
+          <w:bCs/>
+          <w:sz w:val="24"/>
+          <w:szCs w:val="24"/>
+        </w:rPr>
+        <w:t>Certification in Software Engineering</w:t>
+      </w:r>
+      <w:r>
+        <w:rPr>
+          <w:rFonts w:ascii="Times New Roman" w:hAnsi="Times New Roman" w:cs="Times New Roman"/>
+          <w:sz w:val="24"/>
+          <w:szCs w:val="24"/>
+        </w:rPr>
+        <w:t xml:space="preserve">    </w:t>
+      </w:r>
+      <w:r>
+        <w:rPr>
+          <w:rFonts w:ascii="Times New Roman" w:hAnsi="Times New Roman" w:cs="Times New Roman"/>
+          <w:sz w:val="24"/>
+          <w:szCs w:val="24"/>
+        </w:rPr>
+        <w:tab/>
+      </w:r>
+      <w:r>
+        <w:rPr>
+          <w:rFonts w:ascii="Times New Roman" w:hAnsi="Times New Roman" w:cs="Times New Roman"/>
+          <w:sz w:val="24"/>
+          <w:szCs w:val="24"/>
+        </w:rPr>
+        <w:tab/>
+      </w:r>
+      <w:r>
+        <w:rPr>
+          <w:rFonts w:ascii="Times New Roman" w:hAnsi="Times New Roman" w:cs="Times New Roman"/>
+          <w:sz w:val="24"/>
+          <w:szCs w:val="24"/>
+        </w:rPr>
+        <w:tab/>
+      </w:r>
+      <w:r>
+        <w:rPr>
+          <w:rFonts w:ascii="Times New Roman" w:hAnsi="Times New Roman" w:cs="Times New Roman"/>
+          <w:sz w:val="24"/>
+          <w:szCs w:val="24"/>
+        </w:rPr>
+        <w:tab/>
+      </w:r>
+      <w:r>
+        <w:rPr>
+          <w:rFonts w:ascii="Times New Roman" w:hAnsi="Times New Roman" w:cs="Times New Roman"/>
+          <w:sz w:val="24"/>
+          <w:szCs w:val="24"/>
+        </w:rPr>
+        <w:tab/>
+      </w:r>
+      <w:r>
+        <w:rPr>
+          <w:rFonts w:ascii="Times New Roman" w:hAnsi="Times New Roman" w:cs="Times New Roman"/>
+          <w:sz w:val="24"/>
+          <w:szCs w:val="24"/>
+        </w:rPr>
+        <w:tab/>
+      </w:r>
+      <w:r>
+        <w:rPr>
+          <w:rFonts w:ascii="Times New Roman" w:hAnsi="Times New Roman" w:cs="Times New Roman"/>
+          <w:sz w:val="24"/>
+          <w:szCs w:val="24"/>
+        </w:rPr>
+        <w:t xml:space="preserve">    </w:t>
+      </w:r>
+      <w:r>
+        <w:rPr>
+          <w:rFonts w:ascii="Times New Roman" w:hAnsi="Times New Roman" w:cs="Times New Roman"/>
+          <w:sz w:val="24"/>
+          <w:szCs w:val="24"/>
+        </w:rPr>
+        <w:t>March 2021</w:t>
+      </w:r>
+    </w:p>
+    <w:p>
+      <w:pPr>
+        <w:spacing w:after="0"/>
+        <w:rPr>
+          <w:rFonts w:ascii="Times New Roman" w:hAnsi="Times New Roman" w:cs="Times New Roman"/>
+          <w:sz w:val="24"/>
+          <w:szCs w:val="24"/>
+        </w:rPr>
+      </w:pPr>
+      <w:proofErr w:type="spellStart"/>
+      <w:r>
+        <w:rPr>
+          <w:rFonts w:ascii="Times New Roman" w:hAnsi="Times New Roman" w:cs="Times New Roman"/>
+          <w:sz w:val="24"/>
+          <w:szCs w:val="24"/>
+        </w:rPr>
+        <w:t>TrueCoders</w:t>
+      </w:r>
+      <w:proofErr w:type="spellEnd"/>
+      <w:r>
+        <w:rPr>
+          <w:rFonts w:ascii="Times New Roman" w:hAnsi="Times New Roman" w:cs="Times New Roman"/>
+          <w:sz w:val="24"/>
+          <w:szCs w:val="24"/>
+        </w:rPr>
+        <w:t xml:space="preserve"> Academy, Birmingham, AL</w:t>
+      </w:r>
+    </w:p>
+    <w:p>
+      <w:pPr>
+        <w:spacing w:after="0"/>
+        <w:rPr>
+          <w:rFonts w:ascii="Times New Roman" w:hAnsi="Times New Roman" w:cs="Times New Roman"/>
+          <w:sz w:val="24"/>
+          <w:szCs w:val="24"/>
+        </w:rPr>
+      </w:pPr>
+      <w:r>
+        <w:rPr>
+          <w:rFonts w:ascii="Times New Roman" w:hAnsi="Times New Roman" w:cs="Times New Roman"/>
+          <w:sz w:val="24"/>
+          <w:szCs w:val="24"/>
+        </w:rPr>
+        <w:t>Created in-depth projects scaling from desktop applications to web forms and web applications</w:t>
+      </w:r>
+      <w:r>
+        <w:rPr>
+          <w:rFonts w:ascii="Times New Roman" w:hAnsi="Times New Roman" w:cs="Times New Roman"/>
+          <w:sz w:val="24"/>
+          <w:szCs w:val="24"/>
+        </w:rPr>
+        <w:t>.</w:t>
+      </w:r>
+    </w:p>
+    <w:p>
+      <w:pPr>
+        <w:pBdr>
+          <w:bottom w:val="single" w:sz="6" w:space="1" w:color="auto"/>
+        </w:pBdr>
+        <w:spacing w:after="0"/>
+        <w:rPr>
+          <w:rFonts w:ascii="Times New Roman" w:hAnsi="Times New Roman" w:cs="Times New Roman"/>
+          <w:sz w:val="24"/>
+          <w:szCs w:val="24"/>
+        </w:rPr>
+      </w:pPr>
+      <w:r>
+        <w:rPr>
+          <w:rFonts w:ascii="Times New Roman" w:hAnsi="Times New Roman" w:cs="Times New Roman"/>
+          <w:sz w:val="24"/>
+          <w:szCs w:val="24"/>
+        </w:rPr>
+        <w:t>Worked with teams to find solutions to business/consumer problems through software development.</w:t>
+      </w:r>
+    </w:p>
+    <w:p>
+      <w:pPr>
+        <w:pBdr>
+          <w:bottom w:val="single" w:sz="6" w:space="1" w:color="auto"/>
+        </w:pBdr>
+        <w:spacing w:after="0"/>
+        <w:rPr>
+          <w:rFonts w:ascii="Times New Roman" w:hAnsi="Times New Roman" w:cs="Times New Roman"/>
+          <w:sz w:val="8"/>
+          <w:szCs w:val="8"/>
+        </w:rPr>
+      </w:pPr>
+    </w:p>
+    <w:p>
+      <w:pPr>
+        <w:spacing w:after="0"/>
+        <w:jc w:val="center"/>
         <w:rPr>
           <w:rFonts w:ascii="Times New Roman" w:hAnsi="Times New Roman" w:cs="Times New Roman"/>
           <w:b/>
@@ -395,321 +804,8 @@
           <w:sz w:val="28"/>
           <w:szCs w:val="28"/>
         </w:rPr>
-        <w:t>Education</w:t>
-      </w:r>
-    </w:p>
-    <w:p>
-      <w:pPr>
-        <w:spacing w:after="0"/>
-        <w:rPr>
-          <w:rFonts w:ascii="Times New Roman" w:hAnsi="Times New Roman" w:cs="Times New Roman"/>
-          <w:sz w:val="24"/>
-          <w:szCs w:val="24"/>
-        </w:rPr>
-      </w:pPr>
-      <w:r>
-        <w:rPr>
-          <w:rFonts w:ascii="Times New Roman" w:hAnsi="Times New Roman" w:cs="Times New Roman"/>
-          <w:b/>
-          <w:bCs/>
-          <w:sz w:val="24"/>
-          <w:szCs w:val="24"/>
-        </w:rPr>
-        <w:t>Bachelor of Arts in Chinese and Political Science</w:t>
-      </w:r>
-      <w:r>
-        <w:rPr>
-          <w:rFonts w:ascii="Times New Roman" w:hAnsi="Times New Roman" w:cs="Times New Roman"/>
-          <w:b/>
-          <w:bCs/>
-          <w:sz w:val="24"/>
-          <w:szCs w:val="24"/>
-        </w:rPr>
-        <w:t xml:space="preserve"> </w:t>
-      </w:r>
-      <w:r>
-        <w:rPr>
-          <w:rFonts w:ascii="Times New Roman" w:hAnsi="Times New Roman" w:cs="Times New Roman"/>
-          <w:b/>
-          <w:bCs/>
-          <w:sz w:val="24"/>
-          <w:szCs w:val="24"/>
-        </w:rPr>
-        <w:tab/>
-      </w:r>
-      <w:r>
-        <w:rPr>
-          <w:rFonts w:ascii="Times New Roman" w:hAnsi="Times New Roman" w:cs="Times New Roman"/>
-          <w:b/>
-          <w:bCs/>
-          <w:sz w:val="24"/>
-          <w:szCs w:val="24"/>
-        </w:rPr>
-        <w:tab/>
-        <w:t xml:space="preserve"> </w:t>
-      </w:r>
-      <w:r>
-        <w:rPr>
-          <w:rFonts w:ascii="Times New Roman" w:hAnsi="Times New Roman" w:cs="Times New Roman"/>
-          <w:b/>
-          <w:bCs/>
-          <w:sz w:val="24"/>
-          <w:szCs w:val="24"/>
-        </w:rPr>
-        <w:tab/>
-      </w:r>
-      <w:r>
-        <w:rPr>
-          <w:rFonts w:ascii="Times New Roman" w:hAnsi="Times New Roman" w:cs="Times New Roman"/>
-          <w:b/>
-          <w:bCs/>
-          <w:sz w:val="24"/>
-          <w:szCs w:val="24"/>
-        </w:rPr>
-        <w:tab/>
-        <w:t xml:space="preserve">   </w:t>
-      </w:r>
-      <w:r>
-        <w:rPr>
-          <w:rFonts w:ascii="Times New Roman" w:hAnsi="Times New Roman" w:cs="Times New Roman"/>
-          <w:b/>
-          <w:bCs/>
-          <w:sz w:val="24"/>
-          <w:szCs w:val="24"/>
-        </w:rPr>
-        <w:t xml:space="preserve">    </w:t>
-      </w:r>
-      <w:r>
-        <w:rPr>
-          <w:rFonts w:ascii="Times New Roman" w:hAnsi="Times New Roman" w:cs="Times New Roman"/>
-          <w:sz w:val="24"/>
-          <w:szCs w:val="24"/>
-        </w:rPr>
-        <w:t>May 2020</w:t>
-      </w:r>
-    </w:p>
-    <w:p>
-      <w:pPr>
-        <w:spacing w:after="0"/>
-        <w:rPr>
-          <w:rFonts w:ascii="Times New Roman" w:hAnsi="Times New Roman" w:cs="Times New Roman"/>
-          <w:sz w:val="24"/>
-          <w:szCs w:val="24"/>
-        </w:rPr>
-      </w:pPr>
-      <w:r>
-        <w:rPr>
-          <w:rFonts w:ascii="Times New Roman" w:hAnsi="Times New Roman" w:cs="Times New Roman"/>
-          <w:sz w:val="24"/>
-          <w:szCs w:val="24"/>
-        </w:rPr>
-        <w:t>University of Florida, Gainesville, FL</w:t>
-      </w:r>
-    </w:p>
-    <w:p>
-      <w:pPr>
-        <w:spacing w:after="0"/>
-        <w:rPr>
-          <w:rFonts w:ascii="Times New Roman" w:hAnsi="Times New Roman" w:cs="Times New Roman"/>
-          <w:sz w:val="24"/>
-          <w:szCs w:val="24"/>
-        </w:rPr>
-      </w:pPr>
-      <w:r>
-        <w:rPr>
-          <w:rFonts w:ascii="Times New Roman" w:hAnsi="Times New Roman" w:cs="Times New Roman"/>
-          <w:sz w:val="24"/>
-          <w:szCs w:val="24"/>
-        </w:rPr>
-        <w:t>Minors: History, Teaching English as a Second Language</w:t>
-      </w:r>
-    </w:p>
-    <w:p>
-      <w:pPr>
-        <w:spacing w:after="0"/>
-        <w:rPr>
-          <w:rFonts w:ascii="Times New Roman" w:hAnsi="Times New Roman" w:cs="Times New Roman"/>
-          <w:sz w:val="24"/>
-          <w:szCs w:val="24"/>
-        </w:rPr>
-      </w:pPr>
-      <w:r>
-        <w:rPr>
-          <w:rFonts w:ascii="Times New Roman" w:hAnsi="Times New Roman" w:cs="Times New Roman"/>
-          <w:sz w:val="24"/>
-          <w:szCs w:val="24"/>
-        </w:rPr>
-        <w:t>GPA: 3.96/4.00</w:t>
-      </w:r>
-    </w:p>
-    <w:p>
-      <w:pPr>
-        <w:spacing w:after="0"/>
-        <w:rPr>
-          <w:rFonts w:ascii="Times New Roman" w:hAnsi="Times New Roman" w:cs="Times New Roman"/>
-          <w:sz w:val="24"/>
-          <w:szCs w:val="24"/>
-        </w:rPr>
-      </w:pPr>
-      <w:r>
-        <w:rPr>
-          <w:rFonts w:ascii="Times New Roman" w:hAnsi="Times New Roman" w:cs="Times New Roman"/>
-          <w:b/>
-          <w:bCs/>
-          <w:sz w:val="24"/>
-          <w:szCs w:val="24"/>
-        </w:rPr>
-        <w:t>Certification in Software Engineering</w:t>
-      </w:r>
-      <w:r>
-        <w:rPr>
-          <w:rFonts w:ascii="Times New Roman" w:hAnsi="Times New Roman" w:cs="Times New Roman"/>
-          <w:sz w:val="24"/>
-          <w:szCs w:val="24"/>
-        </w:rPr>
-        <w:t xml:space="preserve">    </w:t>
-      </w:r>
-      <w:r>
-        <w:rPr>
-          <w:rFonts w:ascii="Times New Roman" w:hAnsi="Times New Roman" w:cs="Times New Roman"/>
-          <w:sz w:val="24"/>
-          <w:szCs w:val="24"/>
-        </w:rPr>
-        <w:tab/>
-      </w:r>
-      <w:r>
-        <w:rPr>
-          <w:rFonts w:ascii="Times New Roman" w:hAnsi="Times New Roman" w:cs="Times New Roman"/>
-          <w:sz w:val="24"/>
-          <w:szCs w:val="24"/>
-        </w:rPr>
-        <w:tab/>
-      </w:r>
-      <w:r>
-        <w:rPr>
-          <w:rFonts w:ascii="Times New Roman" w:hAnsi="Times New Roman" w:cs="Times New Roman"/>
-          <w:sz w:val="24"/>
-          <w:szCs w:val="24"/>
-        </w:rPr>
-        <w:tab/>
-      </w:r>
-      <w:r>
-        <w:rPr>
-          <w:rFonts w:ascii="Times New Roman" w:hAnsi="Times New Roman" w:cs="Times New Roman"/>
-          <w:sz w:val="24"/>
-          <w:szCs w:val="24"/>
-        </w:rPr>
-        <w:tab/>
-      </w:r>
-      <w:r>
-        <w:rPr>
-          <w:rFonts w:ascii="Times New Roman" w:hAnsi="Times New Roman" w:cs="Times New Roman"/>
-          <w:sz w:val="24"/>
-          <w:szCs w:val="24"/>
-        </w:rPr>
-        <w:tab/>
-      </w:r>
-      <w:r>
-        <w:rPr>
-          <w:rFonts w:ascii="Times New Roman" w:hAnsi="Times New Roman" w:cs="Times New Roman"/>
-          <w:sz w:val="24"/>
-          <w:szCs w:val="24"/>
-        </w:rPr>
-        <w:tab/>
-      </w:r>
-      <w:r>
-        <w:rPr>
-          <w:rFonts w:ascii="Times New Roman" w:hAnsi="Times New Roman" w:cs="Times New Roman"/>
-          <w:sz w:val="24"/>
-          <w:szCs w:val="24"/>
-        </w:rPr>
-        <w:t xml:space="preserve">    </w:t>
-      </w:r>
-      <w:r>
-        <w:rPr>
-          <w:rFonts w:ascii="Times New Roman" w:hAnsi="Times New Roman" w:cs="Times New Roman"/>
-          <w:sz w:val="24"/>
-          <w:szCs w:val="24"/>
-        </w:rPr>
-        <w:t>March 2021</w:t>
-      </w:r>
-    </w:p>
-    <w:p>
-      <w:pPr>
-        <w:spacing w:after="0"/>
-        <w:rPr>
-          <w:rFonts w:ascii="Times New Roman" w:hAnsi="Times New Roman" w:cs="Times New Roman"/>
-          <w:sz w:val="24"/>
-          <w:szCs w:val="24"/>
-        </w:rPr>
-      </w:pPr>
-      <w:proofErr w:type="spellStart"/>
-      <w:r>
-        <w:rPr>
-          <w:rFonts w:ascii="Times New Roman" w:hAnsi="Times New Roman" w:cs="Times New Roman"/>
-          <w:sz w:val="24"/>
-          <w:szCs w:val="24"/>
-        </w:rPr>
-        <w:t>TrueCoders</w:t>
-      </w:r>
-      <w:proofErr w:type="spellEnd"/>
-      <w:r>
-        <w:rPr>
-          <w:rFonts w:ascii="Times New Roman" w:hAnsi="Times New Roman" w:cs="Times New Roman"/>
-          <w:sz w:val="24"/>
-          <w:szCs w:val="24"/>
-        </w:rPr>
-        <w:t xml:space="preserve"> Academy, Birmingham, AL</w:t>
-      </w:r>
-    </w:p>
-    <w:p>
-      <w:pPr>
-        <w:spacing w:after="0"/>
-        <w:rPr>
-          <w:rFonts w:ascii="Times New Roman" w:hAnsi="Times New Roman" w:cs="Times New Roman"/>
-          <w:sz w:val="24"/>
-          <w:szCs w:val="24"/>
-        </w:rPr>
-      </w:pPr>
-      <w:r>
-        <w:rPr>
-          <w:rFonts w:ascii="Times New Roman" w:hAnsi="Times New Roman" w:cs="Times New Roman"/>
-          <w:sz w:val="24"/>
-          <w:szCs w:val="24"/>
-        </w:rPr>
-        <w:t>Created in-depth projects scaling from desktop applications to web forms and web applications</w:t>
-      </w:r>
-      <w:r>
-        <w:rPr>
-          <w:rFonts w:ascii="Times New Roman" w:hAnsi="Times New Roman" w:cs="Times New Roman"/>
-          <w:sz w:val="24"/>
-          <w:szCs w:val="24"/>
-        </w:rPr>
-        <w:t>.</w:t>
-      </w:r>
-    </w:p>
-    <w:p>
-      <w:pPr>
-        <w:spacing w:after="0"/>
-        <w:rPr>
-          <w:rFonts w:ascii="Times New Roman" w:hAnsi="Times New Roman" w:cs="Times New Roman"/>
-          <w:sz w:val="24"/>
-          <w:szCs w:val="24"/>
-        </w:rPr>
-      </w:pPr>
-      <w:r>
-        <w:rPr>
-          <w:rFonts w:ascii="Times New Roman" w:hAnsi="Times New Roman" w:cs="Times New Roman"/>
-          <w:sz w:val="24"/>
-          <w:szCs w:val="24"/>
-        </w:rPr>
-        <w:t>Worked with teams to find solutions to business/consumer problems through software development.</w:t>
-      </w:r>
-    </w:p>
-    <w:p>
-      <w:pPr>
-        <w:spacing w:after="0"/>
-        <w:jc w:val="center"/>
+      </w:pPr>
+      <w:r>
         <w:rPr>
           <w:rFonts w:ascii="Times New Roman" w:hAnsi="Times New Roman" w:cs="Times New Roman"/>
           <w:b/>
@@ -717,15 +813,6 @@
           <w:sz w:val="28"/>
           <w:szCs w:val="28"/>
         </w:rPr>
-      </w:pPr>
-      <w:r>
-        <w:rPr>
-          <w:rFonts w:ascii="Times New Roman" w:hAnsi="Times New Roman" w:cs="Times New Roman"/>
-          <w:b/>
-          <w:bCs/>
-          <w:sz w:val="28"/>
-          <w:szCs w:val="28"/>
-        </w:rPr>
         <w:t>Software Development Experience</w:t>
       </w:r>
     </w:p>
@@ -740,16 +827,6 @@
           <w:szCs w:val="24"/>
         </w:rPr>
       </w:pPr>
-      <w:r>
-        <w:rPr>
-          <w:rFonts w:ascii="Times New Roman" w:hAnsi="Times New Roman" w:cs="Times New Roman"/>
-          <w:b/>
-          <w:bCs/>
-          <w:sz w:val="24"/>
-          <w:szCs w:val="24"/>
-        </w:rPr>
-        <w:t xml:space="preserve">CRUD Blazor </w:t>
-      </w:r>
       <w:proofErr w:type="spellStart"/>
       <w:r>
         <w:rPr>
@@ -759,7 +836,7 @@
           <w:sz w:val="24"/>
           <w:szCs w:val="24"/>
         </w:rPr>
-        <w:t>ToDo</w:t>
+        <w:t>Blazor</w:t>
       </w:r>
       <w:proofErr w:type="spellEnd"/>
       <w:r>
@@ -770,6 +847,48 @@
           <w:sz w:val="24"/>
           <w:szCs w:val="24"/>
         </w:rPr>
+        <w:t xml:space="preserve"> </w:t>
+      </w:r>
+      <w:proofErr w:type="spellStart"/>
+      <w:r>
+        <w:rPr>
+          <w:rFonts w:ascii="Times New Roman" w:hAnsi="Times New Roman" w:cs="Times New Roman"/>
+          <w:b/>
+          <w:bCs/>
+          <w:sz w:val="24"/>
+          <w:szCs w:val="24"/>
+        </w:rPr>
+        <w:t>To</w:t>
+      </w:r>
+      <w:r>
+        <w:rPr>
+          <w:rFonts w:ascii="Times New Roman" w:hAnsi="Times New Roman" w:cs="Times New Roman"/>
+          <w:b/>
+          <w:bCs/>
+          <w:sz w:val="24"/>
+          <w:szCs w:val="24"/>
+        </w:rPr>
+        <w:t>d</w:t>
+      </w:r>
+      <w:r>
+        <w:rPr>
+          <w:rFonts w:ascii="Times New Roman" w:hAnsi="Times New Roman" w:cs="Times New Roman"/>
+          <w:b/>
+          <w:bCs/>
+          <w:sz w:val="24"/>
+          <w:szCs w:val="24"/>
+        </w:rPr>
+        <w:t>o</w:t>
+      </w:r>
+      <w:proofErr w:type="spellEnd"/>
+      <w:r>
+        <w:rPr>
+          <w:rFonts w:ascii="Times New Roman" w:hAnsi="Times New Roman" w:cs="Times New Roman"/>
+          <w:b/>
+          <w:bCs/>
+          <w:sz w:val="24"/>
+          <w:szCs w:val="24"/>
+        </w:rPr>
         <w:t xml:space="preserve"> List Website</w:t>
       </w:r>
       <w:r>
@@ -802,17 +921,49 @@
           <w:sz w:val="24"/>
           <w:szCs w:val="24"/>
         </w:rPr>
-        <w:t xml:space="preserve">C# | .Net Framework | Blazor | </w:t>
-      </w:r>
-      <w:r>
-        <w:rPr>
-          <w:rFonts w:ascii="Times New Roman" w:hAnsi="Times New Roman" w:cs="Times New Roman"/>
-          <w:b/>
-          <w:bCs/>
-          <w:sz w:val="24"/>
-          <w:szCs w:val="24"/>
-        </w:rPr>
-        <w:t xml:space="preserve">Razor Pages | </w:t>
+        <w:t xml:space="preserve">C# | .Net Framework | </w:t>
+      </w:r>
+      <w:proofErr w:type="spellStart"/>
+      <w:r>
+        <w:rPr>
+          <w:rFonts w:ascii="Times New Roman" w:hAnsi="Times New Roman" w:cs="Times New Roman"/>
+          <w:b/>
+          <w:bCs/>
+          <w:sz w:val="24"/>
+          <w:szCs w:val="24"/>
+        </w:rPr>
+        <w:t>Blazor</w:t>
+      </w:r>
+      <w:proofErr w:type="spellEnd"/>
+      <w:r>
+        <w:rPr>
+          <w:rFonts w:ascii="Times New Roman" w:hAnsi="Times New Roman" w:cs="Times New Roman"/>
+          <w:b/>
+          <w:bCs/>
+          <w:sz w:val="24"/>
+          <w:szCs w:val="24"/>
+        </w:rPr>
+        <w:t xml:space="preserve"> | </w:t>
+      </w:r>
+      <w:r>
+        <w:rPr>
+          <w:rFonts w:ascii="Times New Roman" w:hAnsi="Times New Roman" w:cs="Times New Roman"/>
+          <w:b/>
+          <w:bCs/>
+          <w:sz w:val="24"/>
+          <w:szCs w:val="24"/>
+        </w:rPr>
+        <w:t>Razor Pages</w:t>
+      </w:r>
+      <w:r>
+        <w:rPr>
+          <w:rFonts w:ascii="Times New Roman" w:hAnsi="Times New Roman" w:cs="Times New Roman"/>
+          <w:b/>
+          <w:bCs/>
+          <w:sz w:val="24"/>
+          <w:szCs w:val="24"/>
+        </w:rPr>
+        <w:t xml:space="preserve"> | </w:t>
       </w:r>
       <w:r>
         <w:rPr>
@@ -842,7 +993,7 @@
           <w:sz w:val="24"/>
           <w:szCs w:val="24"/>
         </w:rPr>
-        <w:t xml:space="preserve"> Server | Azure | HTML | CSS | JavaScript</w:t>
+        <w:t xml:space="preserve"> Server | HTML | CSS | JavaScript</w:t>
       </w:r>
       <w:r>
         <w:rPr>
@@ -877,7 +1028,59 @@
           <w:sz w:val="24"/>
           <w:szCs w:val="24"/>
         </w:rPr>
-        <w:t xml:space="preserve">Used Blazor pages to create a </w:t>
+        <w:t xml:space="preserve">Used </w:t>
+      </w:r>
+      <w:proofErr w:type="spellStart"/>
+      <w:r>
+        <w:rPr>
+          <w:rFonts w:ascii="Times New Roman" w:hAnsi="Times New Roman" w:cs="Times New Roman"/>
+          <w:sz w:val="24"/>
+          <w:szCs w:val="24"/>
+        </w:rPr>
+        <w:t>Blazor</w:t>
+      </w:r>
+      <w:proofErr w:type="spellEnd"/>
+      <w:r>
+        <w:rPr>
+          <w:rFonts w:ascii="Times New Roman" w:hAnsi="Times New Roman" w:cs="Times New Roman"/>
+          <w:sz w:val="24"/>
+          <w:szCs w:val="24"/>
+        </w:rPr>
+        <w:t xml:space="preserve"> pages </w:t>
+      </w:r>
+      <w:r>
+        <w:rPr>
+          <w:rFonts w:ascii="Times New Roman" w:hAnsi="Times New Roman" w:cs="Times New Roman"/>
+          <w:sz w:val="24"/>
+          <w:szCs w:val="24"/>
+        </w:rPr>
+        <w:t xml:space="preserve">with the </w:t>
+      </w:r>
+      <w:proofErr w:type="spellStart"/>
+      <w:r>
+        <w:rPr>
+          <w:rFonts w:ascii="Times New Roman" w:hAnsi="Times New Roman" w:cs="Times New Roman"/>
+          <w:sz w:val="24"/>
+          <w:szCs w:val="24"/>
+        </w:rPr>
+        <w:t>Blazored.Modal</w:t>
+      </w:r>
+      <w:proofErr w:type="spellEnd"/>
+      <w:r>
+        <w:rPr>
+          <w:rFonts w:ascii="Times New Roman" w:hAnsi="Times New Roman" w:cs="Times New Roman"/>
+          <w:sz w:val="24"/>
+          <w:szCs w:val="24"/>
+        </w:rPr>
+        <w:t xml:space="preserve"> package </w:t>
+      </w:r>
+      <w:r>
+        <w:rPr>
+          <w:rFonts w:ascii="Times New Roman" w:hAnsi="Times New Roman" w:cs="Times New Roman"/>
+          <w:sz w:val="24"/>
+          <w:szCs w:val="24"/>
+        </w:rPr>
+        <w:t xml:space="preserve">to create a </w:t>
       </w:r>
       <w:r>
         <w:rPr>
@@ -951,7 +1154,15 @@
           <w:sz w:val="24"/>
           <w:szCs w:val="24"/>
         </w:rPr>
-        <w:t>Implemented an SQL database on Microsoft SQL server and deployed it to Azure cloud services.</w:t>
+        <w:t>Implemented an SQL database on Microsoft SQL server</w:t>
+      </w:r>
+      <w:r>
+        <w:rPr>
+          <w:rFonts w:ascii="Times New Roman" w:hAnsi="Times New Roman" w:cs="Times New Roman"/>
+          <w:sz w:val="24"/>
+          <w:szCs w:val="24"/>
+        </w:rPr>
+        <w:t xml:space="preserve"> with stored procedures to allow for more flexible database queries.</w:t>
       </w:r>
     </w:p>
     <w:p>
@@ -976,73 +1187,347 @@
           <w:sz w:val="24"/>
           <w:szCs w:val="24"/>
         </w:rPr>
-        <w:t>Used HTML, CSS and JavaScript to display task information and CRUD operations in a sleek, meaningful manner.</w:t>
-      </w:r>
-    </w:p>
-    <w:p>
-      <w:pPr>
-        <w:spacing w:after="0"/>
-        <w:rPr>
-          <w:rFonts w:ascii="Times New Roman" w:hAnsi="Times New Roman" w:cs="Times New Roman"/>
-          <w:b/>
-          <w:bCs/>
-          <w:sz w:val="24"/>
-          <w:szCs w:val="24"/>
-        </w:rPr>
-      </w:pPr>
-    </w:p>
-    <w:p>
-      <w:pPr>
-        <w:spacing w:after="0"/>
-        <w:rPr>
-          <w:rFonts w:ascii="Times New Roman" w:hAnsi="Times New Roman" w:cs="Times New Roman"/>
-          <w:b/>
-          <w:bCs/>
-          <w:sz w:val="24"/>
-          <w:szCs w:val="24"/>
-        </w:rPr>
-      </w:pPr>
-      <w:r>
-        <w:rPr>
-          <w:rFonts w:ascii="Times New Roman" w:hAnsi="Times New Roman" w:cs="Times New Roman"/>
-          <w:b/>
-          <w:bCs/>
-          <w:sz w:val="24"/>
-          <w:szCs w:val="24"/>
-        </w:rPr>
-        <w:t>CRUD Tournament Tracker:</w:t>
-      </w:r>
-    </w:p>
-    <w:p>
-      <w:pPr>
-        <w:spacing w:after="0"/>
-        <w:rPr>
-          <w:rFonts w:ascii="Times New Roman" w:hAnsi="Times New Roman" w:cs="Times New Roman"/>
-          <w:b/>
-          <w:bCs/>
-          <w:sz w:val="24"/>
-          <w:szCs w:val="24"/>
-        </w:rPr>
-      </w:pPr>
-      <w:r>
-        <w:rPr>
-          <w:rFonts w:ascii="Times New Roman" w:hAnsi="Times New Roman" w:cs="Times New Roman"/>
-          <w:b/>
-          <w:bCs/>
-          <w:sz w:val="24"/>
-          <w:szCs w:val="24"/>
-        </w:rPr>
-        <w:t>C# | .Net Framework | Windows Forms | MySQL</w:t>
-      </w:r>
-      <w:r>
-        <w:rPr>
-          <w:rFonts w:ascii="Times New Roman" w:hAnsi="Times New Roman" w:cs="Times New Roman"/>
-          <w:b/>
-          <w:bCs/>
-          <w:sz w:val="24"/>
-          <w:szCs w:val="24"/>
-        </w:rPr>
-        <w:t xml:space="preserve"> | Dapper</w:t>
+        <w:t>Used HTML, CSS</w:t>
+      </w:r>
+      <w:r>
+        <w:rPr>
+          <w:rFonts w:ascii="Times New Roman" w:hAnsi="Times New Roman" w:cs="Times New Roman"/>
+          <w:sz w:val="24"/>
+          <w:szCs w:val="24"/>
+        </w:rPr>
+        <w:t xml:space="preserve">, </w:t>
+      </w:r>
+      <w:r>
+        <w:rPr>
+          <w:rFonts w:ascii="Times New Roman" w:hAnsi="Times New Roman" w:cs="Times New Roman"/>
+          <w:sz w:val="24"/>
+          <w:szCs w:val="24"/>
+        </w:rPr>
+        <w:t xml:space="preserve">JavaScript </w:t>
+      </w:r>
+      <w:r>
+        <w:rPr>
+          <w:rFonts w:ascii="Times New Roman" w:hAnsi="Times New Roman" w:cs="Times New Roman"/>
+          <w:sz w:val="24"/>
+          <w:szCs w:val="24"/>
+        </w:rPr>
+        <w:t xml:space="preserve">and </w:t>
+      </w:r>
+      <w:r>
+        <w:rPr>
+          <w:rFonts w:ascii="Times New Roman" w:hAnsi="Times New Roman" w:cs="Times New Roman"/>
+          <w:sz w:val="24"/>
+          <w:szCs w:val="24"/>
+        </w:rPr>
+        <w:t>Bootstrap</w:t>
+      </w:r>
+      <w:r>
+        <w:rPr>
+          <w:rFonts w:ascii="Times New Roman" w:hAnsi="Times New Roman" w:cs="Times New Roman"/>
+          <w:sz w:val="24"/>
+          <w:szCs w:val="24"/>
+        </w:rPr>
+        <w:t xml:space="preserve"> </w:t>
+      </w:r>
+      <w:r>
+        <w:rPr>
+          <w:rFonts w:ascii="Times New Roman" w:hAnsi="Times New Roman" w:cs="Times New Roman"/>
+          <w:sz w:val="24"/>
+          <w:szCs w:val="24"/>
+        </w:rPr>
+        <w:t>to display task information and CRUD operations in a sleek, meaningful manner.</w:t>
+      </w:r>
+    </w:p>
+    <w:p>
+      <w:pPr>
+        <w:spacing w:after="0"/>
+        <w:rPr>
+          <w:rFonts w:ascii="Times New Roman" w:hAnsi="Times New Roman" w:cs="Times New Roman"/>
+          <w:b/>
+          <w:bCs/>
+          <w:sz w:val="24"/>
+          <w:szCs w:val="24"/>
+        </w:rPr>
+      </w:pPr>
+    </w:p>
+    <w:p>
+      <w:pPr>
+        <w:spacing w:after="0"/>
+        <w:rPr>
+          <w:rFonts w:ascii="Times New Roman" w:hAnsi="Times New Roman" w:cs="Times New Roman"/>
+          <w:b/>
+          <w:bCs/>
+          <w:sz w:val="24"/>
+          <w:szCs w:val="24"/>
+        </w:rPr>
+      </w:pPr>
+    </w:p>
+    <w:p>
+      <w:pPr>
+        <w:spacing w:after="0"/>
+        <w:rPr>
+          <w:rFonts w:ascii="Times New Roman" w:hAnsi="Times New Roman" w:cs="Times New Roman"/>
+          <w:b/>
+          <w:bCs/>
+          <w:sz w:val="24"/>
+          <w:szCs w:val="24"/>
+        </w:rPr>
+      </w:pPr>
+    </w:p>
+    <w:p>
+      <w:pPr>
+        <w:spacing w:after="0"/>
+        <w:rPr>
+          <w:rFonts w:ascii="Times New Roman" w:hAnsi="Times New Roman" w:cs="Times New Roman"/>
+          <w:b/>
+          <w:bCs/>
+          <w:sz w:val="24"/>
+          <w:szCs w:val="24"/>
+        </w:rPr>
+      </w:pPr>
+    </w:p>
+    <w:p>
+      <w:pPr>
+        <w:pBdr>
+          <w:bottom w:val="single" w:sz="6" w:space="1" w:color="auto"/>
+        </w:pBdr>
+        <w:spacing w:after="0"/>
+        <w:rPr>
+          <w:rFonts w:ascii="Times New Roman" w:hAnsi="Times New Roman" w:cs="Times New Roman"/>
+          <w:b/>
+          <w:bCs/>
+          <w:sz w:val="24"/>
+          <w:szCs w:val="24"/>
+        </w:rPr>
+      </w:pPr>
+    </w:p>
+    <w:p>
+      <w:pPr>
+        <w:pBdr>
+          <w:bottom w:val="single" w:sz="6" w:space="1" w:color="auto"/>
+        </w:pBdr>
+        <w:spacing w:after="0"/>
+        <w:rPr>
+          <w:rFonts w:ascii="Times New Roman" w:hAnsi="Times New Roman" w:cs="Times New Roman"/>
+          <w:b/>
+          <w:bCs/>
+          <w:sz w:val="2"/>
+          <w:szCs w:val="2"/>
+        </w:rPr>
+      </w:pPr>
+    </w:p>
+    <w:p>
+      <w:pPr>
+        <w:pBdr>
+          <w:bottom w:val="single" w:sz="6" w:space="1" w:color="auto"/>
+        </w:pBdr>
+        <w:spacing w:after="0"/>
+        <w:rPr>
+          <w:rFonts w:ascii="Times New Roman" w:hAnsi="Times New Roman" w:cs="Times New Roman"/>
+          <w:b/>
+          <w:bCs/>
+          <w:sz w:val="2"/>
+          <w:szCs w:val="2"/>
+        </w:rPr>
+      </w:pPr>
+    </w:p>
+    <w:p>
+      <w:pPr>
+        <w:pBdr>
+          <w:bottom w:val="single" w:sz="6" w:space="1" w:color="auto"/>
+        </w:pBdr>
+        <w:spacing w:after="0"/>
+        <w:rPr>
+          <w:rFonts w:ascii="Times New Roman" w:hAnsi="Times New Roman" w:cs="Times New Roman"/>
+          <w:b/>
+          <w:bCs/>
+          <w:sz w:val="2"/>
+          <w:szCs w:val="2"/>
+        </w:rPr>
+      </w:pPr>
+    </w:p>
+    <w:p>
+      <w:pPr>
+        <w:pBdr>
+          <w:bottom w:val="single" w:sz="6" w:space="1" w:color="auto"/>
+        </w:pBdr>
+        <w:spacing w:after="0"/>
+        <w:rPr>
+          <w:rFonts w:ascii="Times New Roman" w:hAnsi="Times New Roman" w:cs="Times New Roman"/>
+          <w:b/>
+          <w:bCs/>
+          <w:sz w:val="2"/>
+          <w:szCs w:val="2"/>
+        </w:rPr>
+      </w:pPr>
+    </w:p>
+    <w:p>
+      <w:pPr>
+        <w:pBdr>
+          <w:bottom w:val="single" w:sz="6" w:space="1" w:color="auto"/>
+        </w:pBdr>
+        <w:spacing w:after="0"/>
+        <w:rPr>
+          <w:rFonts w:ascii="Times New Roman" w:hAnsi="Times New Roman" w:cs="Times New Roman"/>
+          <w:b/>
+          <w:bCs/>
+          <w:sz w:val="2"/>
+          <w:szCs w:val="2"/>
+        </w:rPr>
+      </w:pPr>
+    </w:p>
+    <w:p>
+      <w:pPr>
+        <w:pBdr>
+          <w:bottom w:val="single" w:sz="6" w:space="1" w:color="auto"/>
+        </w:pBdr>
+        <w:spacing w:after="0"/>
+        <w:rPr>
+          <w:rFonts w:ascii="Times New Roman" w:hAnsi="Times New Roman" w:cs="Times New Roman"/>
+          <w:b/>
+          <w:bCs/>
+          <w:sz w:val="2"/>
+          <w:szCs w:val="2"/>
+        </w:rPr>
+      </w:pPr>
+    </w:p>
+    <w:p>
+      <w:pPr>
+        <w:pBdr>
+          <w:bottom w:val="single" w:sz="6" w:space="1" w:color="auto"/>
+        </w:pBdr>
+        <w:spacing w:after="0"/>
+        <w:rPr>
+          <w:rFonts w:ascii="Times New Roman" w:hAnsi="Times New Roman" w:cs="Times New Roman"/>
+          <w:b/>
+          <w:bCs/>
+          <w:sz w:val="2"/>
+          <w:szCs w:val="2"/>
+        </w:rPr>
+      </w:pPr>
+    </w:p>
+    <w:p>
+      <w:pPr>
+        <w:pBdr>
+          <w:bottom w:val="single" w:sz="6" w:space="1" w:color="auto"/>
+        </w:pBdr>
+        <w:spacing w:after="0"/>
+        <w:rPr>
+          <w:rFonts w:ascii="Times New Roman" w:hAnsi="Times New Roman" w:cs="Times New Roman"/>
+          <w:b/>
+          <w:bCs/>
+          <w:sz w:val="2"/>
+          <w:szCs w:val="2"/>
+        </w:rPr>
+      </w:pPr>
+    </w:p>
+    <w:p>
+      <w:pPr>
+        <w:pBdr>
+          <w:bottom w:val="single" w:sz="6" w:space="1" w:color="auto"/>
+        </w:pBdr>
+        <w:spacing w:after="0"/>
+        <w:rPr>
+          <w:rFonts w:ascii="Times New Roman" w:hAnsi="Times New Roman" w:cs="Times New Roman"/>
+          <w:b/>
+          <w:bCs/>
+          <w:sz w:val="2"/>
+          <w:szCs w:val="2"/>
+        </w:rPr>
+      </w:pPr>
+    </w:p>
+    <w:p>
+      <w:pPr>
+        <w:pBdr>
+          <w:bottom w:val="single" w:sz="6" w:space="1" w:color="auto"/>
+        </w:pBdr>
+        <w:spacing w:after="0"/>
+        <w:rPr>
+          <w:rFonts w:ascii="Times New Roman" w:hAnsi="Times New Roman" w:cs="Times New Roman"/>
+          <w:b/>
+          <w:bCs/>
+          <w:sz w:val="2"/>
+          <w:szCs w:val="2"/>
+        </w:rPr>
+      </w:pPr>
+    </w:p>
+    <w:p>
+      <w:pPr>
+        <w:spacing w:after="0"/>
+        <w:rPr>
+          <w:rFonts w:ascii="Times New Roman" w:hAnsi="Times New Roman" w:cs="Times New Roman"/>
+          <w:b/>
+          <w:bCs/>
+          <w:sz w:val="2"/>
+          <w:szCs w:val="2"/>
+        </w:rPr>
+      </w:pPr>
+    </w:p>
+    <w:p>
+      <w:pPr>
+        <w:spacing w:after="0"/>
+        <w:jc w:val="center"/>
+        <w:rPr>
+          <w:rFonts w:ascii="Times New Roman" w:hAnsi="Times New Roman" w:cs="Times New Roman"/>
+          <w:b/>
+          <w:bCs/>
+          <w:sz w:val="28"/>
+          <w:szCs w:val="28"/>
+        </w:rPr>
+      </w:pPr>
+      <w:r>
+        <w:rPr>
+          <w:rFonts w:ascii="Times New Roman" w:hAnsi="Times New Roman" w:cs="Times New Roman"/>
+          <w:b/>
+          <w:bCs/>
+          <w:sz w:val="28"/>
+          <w:szCs w:val="28"/>
+        </w:rPr>
+        <w:t>Software Development Experience</w:t>
+      </w:r>
+    </w:p>
+    <w:p>
+      <w:pPr>
+        <w:spacing w:after="0"/>
+        <w:rPr>
+          <w:rFonts w:ascii="Times New Roman" w:hAnsi="Times New Roman" w:cs="Times New Roman"/>
+          <w:b/>
+          <w:bCs/>
+          <w:sz w:val="24"/>
+          <w:szCs w:val="24"/>
+        </w:rPr>
+      </w:pPr>
+      <w:r>
+        <w:rPr>
+          <w:rFonts w:ascii="Times New Roman" w:hAnsi="Times New Roman" w:cs="Times New Roman"/>
+          <w:b/>
+          <w:bCs/>
+          <w:sz w:val="24"/>
+          <w:szCs w:val="24"/>
+        </w:rPr>
+        <w:t>Tournament Tracker:</w:t>
+      </w:r>
+    </w:p>
+    <w:p>
+      <w:pPr>
+        <w:spacing w:after="0"/>
+        <w:rPr>
+          <w:rFonts w:ascii="Times New Roman" w:hAnsi="Times New Roman" w:cs="Times New Roman"/>
+          <w:b/>
+          <w:bCs/>
+          <w:sz w:val="24"/>
+          <w:szCs w:val="24"/>
+        </w:rPr>
+      </w:pPr>
+      <w:r>
+        <w:rPr>
+          <w:rFonts w:ascii="Times New Roman" w:hAnsi="Times New Roman" w:cs="Times New Roman"/>
+          <w:b/>
+          <w:bCs/>
+          <w:sz w:val="24"/>
+          <w:szCs w:val="24"/>
+        </w:rPr>
+        <w:t>C# | .Net Framework | Windows Forms | MySQL | Dapper | CSV</w:t>
       </w:r>
     </w:p>
     <w:p>
@@ -1065,15 +1550,7 @@
           <w:sz w:val="24"/>
           <w:szCs w:val="24"/>
         </w:rPr>
-        <w:t xml:space="preserve">Created </w:t>
-      </w:r>
-      <w:r>
-        <w:rPr>
-          <w:rFonts w:ascii="Times New Roman" w:hAnsi="Times New Roman" w:cs="Times New Roman"/>
-          <w:sz w:val="24"/>
-          <w:szCs w:val="24"/>
-        </w:rPr>
-        <w:t>a windows form application for creating and tracking the progress of multiple tournaments.</w:t>
+        <w:t>Created a windows form application for creating and tracking the progress of multiple tournaments.</w:t>
       </w:r>
     </w:p>
     <w:p>
@@ -1096,7 +1573,6 @@
           <w:sz w:val="24"/>
           <w:szCs w:val="24"/>
         </w:rPr>
-        <w:lastRenderedPageBreak/>
         <w:t>Created models to represent tournaments, tournament rounds, prizes, teams and associated team members in C#.</w:t>
       </w:r>
     </w:p>
@@ -1120,15 +1596,7 @@
           <w:sz w:val="24"/>
           <w:szCs w:val="24"/>
         </w:rPr>
-        <w:t xml:space="preserve">Implemented CRUD operations to </w:t>
-      </w:r>
-      <w:r>
-        <w:rPr>
-          <w:rFonts w:ascii="Times New Roman" w:hAnsi="Times New Roman" w:cs="Times New Roman"/>
-          <w:sz w:val="24"/>
-          <w:szCs w:val="24"/>
-        </w:rPr>
-        <w:t>allow users to create, update, view and delete tournaments and associated data.</w:t>
+        <w:t>Implemented CRUD operations to allow users to create, update, view and delete tournaments and associated data.</w:t>
       </w:r>
     </w:p>
     <w:p>
@@ -1151,7 +1619,392 @@
           <w:sz w:val="24"/>
           <w:szCs w:val="24"/>
         </w:rPr>
-        <w:t>Implemented both MySQL and text file connections to store all data in a MySQL database or a collection of .csv files with easy conversion between the two options.</w:t>
+        <w:t>Implemented both MySQL and text file connections to store all data in a MySQL database and a collection of .csv files with easy conversion between the two options.</w:t>
+      </w:r>
+    </w:p>
+    <w:p>
+      <w:pPr>
+        <w:spacing w:after="0"/>
+        <w:rPr>
+          <w:rFonts w:ascii="Times New Roman" w:hAnsi="Times New Roman" w:cs="Times New Roman"/>
+          <w:sz w:val="24"/>
+          <w:szCs w:val="24"/>
+        </w:rPr>
+      </w:pPr>
+    </w:p>
+    <w:p>
+      <w:pPr>
+        <w:spacing w:after="0"/>
+        <w:rPr>
+          <w:rFonts w:ascii="Times New Roman" w:hAnsi="Times New Roman" w:cs="Times New Roman"/>
+          <w:b/>
+          <w:bCs/>
+          <w:sz w:val="24"/>
+          <w:szCs w:val="24"/>
+        </w:rPr>
+      </w:pPr>
+      <w:r>
+        <w:rPr>
+          <w:rFonts w:ascii="Times New Roman" w:hAnsi="Times New Roman" w:cs="Times New Roman"/>
+          <w:b/>
+          <w:bCs/>
+          <w:sz w:val="24"/>
+          <w:szCs w:val="24"/>
+        </w:rPr>
+        <w:t>BestBuy SQL Database Management Program</w:t>
+      </w:r>
+    </w:p>
+    <w:p>
+      <w:pPr>
+        <w:spacing w:after="0"/>
+        <w:rPr>
+          <w:rFonts w:ascii="Times New Roman" w:hAnsi="Times New Roman" w:cs="Times New Roman"/>
+          <w:b/>
+          <w:bCs/>
+          <w:sz w:val="24"/>
+          <w:szCs w:val="24"/>
+        </w:rPr>
+      </w:pPr>
+      <w:r>
+        <w:rPr>
+          <w:rFonts w:ascii="Times New Roman" w:hAnsi="Times New Roman" w:cs="Times New Roman"/>
+          <w:b/>
+          <w:bCs/>
+          <w:sz w:val="24"/>
+          <w:szCs w:val="24"/>
+        </w:rPr>
+        <w:t>C# | .Net Framework | ASP.Net MVC | MySQL | Dapper | JSON</w:t>
+      </w:r>
+    </w:p>
+    <w:p>
+      <w:pPr>
+        <w:pStyle w:val="ListParagraph"/>
+        <w:numPr>
+          <w:ilvl w:val="0"/>
+          <w:numId w:val="11"/>
+        </w:numPr>
+        <w:spacing w:after="0"/>
+        <w:rPr>
+          <w:rFonts w:ascii="Times New Roman" w:hAnsi="Times New Roman" w:cs="Times New Roman"/>
+          <w:sz w:val="24"/>
+          <w:szCs w:val="24"/>
+        </w:rPr>
+      </w:pPr>
+      <w:r>
+        <w:rPr>
+          <w:rFonts w:ascii="Times New Roman" w:hAnsi="Times New Roman" w:cs="Times New Roman"/>
+          <w:sz w:val="24"/>
+          <w:szCs w:val="24"/>
+        </w:rPr>
+        <w:t>Created an SQL database in MySQL to represent fictional data for a Best Buy store.</w:t>
+      </w:r>
+    </w:p>
+    <w:p>
+      <w:pPr>
+        <w:pStyle w:val="ListParagraph"/>
+        <w:numPr>
+          <w:ilvl w:val="0"/>
+          <w:numId w:val="11"/>
+        </w:numPr>
+        <w:spacing w:after="0"/>
+        <w:rPr>
+          <w:rFonts w:ascii="Times New Roman" w:hAnsi="Times New Roman" w:cs="Times New Roman"/>
+          <w:sz w:val="24"/>
+          <w:szCs w:val="24"/>
+        </w:rPr>
+      </w:pPr>
+      <w:r>
+        <w:rPr>
+          <w:rFonts w:ascii="Times New Roman" w:hAnsi="Times New Roman" w:cs="Times New Roman"/>
+          <w:sz w:val="24"/>
+          <w:szCs w:val="24"/>
+        </w:rPr>
+        <w:t>Implemented a repository pattern to isolate data access logic and business logic in order to allow for a loosely coupled approach to data access for the database.</w:t>
+      </w:r>
+    </w:p>
+    <w:p>
+      <w:pPr>
+        <w:pStyle w:val="ListParagraph"/>
+        <w:numPr>
+          <w:ilvl w:val="0"/>
+          <w:numId w:val="11"/>
+        </w:numPr>
+        <w:spacing w:after="0"/>
+        <w:rPr>
+          <w:rFonts w:ascii="Times New Roman" w:hAnsi="Times New Roman" w:cs="Times New Roman"/>
+          <w:sz w:val="24"/>
+          <w:szCs w:val="24"/>
+        </w:rPr>
+      </w:pPr>
+      <w:r>
+        <w:rPr>
+          <w:rFonts w:ascii="Times New Roman" w:hAnsi="Times New Roman" w:cs="Times New Roman"/>
+          <w:sz w:val="24"/>
+          <w:szCs w:val="24"/>
+        </w:rPr>
+        <w:t>Implemented an ASP.Net MVC application allowing for all CRUD operations to be done on the database through an easy-to-understand user interface.</w:t>
+      </w:r>
+    </w:p>
+    <w:p>
+      <w:pPr>
+        <w:pStyle w:val="ListParagraph"/>
+        <w:numPr>
+          <w:ilvl w:val="0"/>
+          <w:numId w:val="11"/>
+        </w:numPr>
+        <w:spacing w:after="0"/>
+        <w:rPr>
+          <w:rFonts w:ascii="Times New Roman" w:hAnsi="Times New Roman" w:cs="Times New Roman"/>
+          <w:sz w:val="24"/>
+          <w:szCs w:val="24"/>
+        </w:rPr>
+      </w:pPr>
+      <w:r>
+        <w:rPr>
+          <w:rFonts w:ascii="Times New Roman" w:hAnsi="Times New Roman" w:cs="Times New Roman"/>
+          <w:sz w:val="24"/>
+          <w:szCs w:val="24"/>
+        </w:rPr>
+        <w:t>Linked the ASP.Net application to the Best Buy database with Dapper and a JSON file storing connection information.</w:t>
+      </w:r>
+    </w:p>
+    <w:p>
+      <w:pPr>
+        <w:spacing w:after="0"/>
+        <w:rPr>
+          <w:rFonts w:ascii="Times New Roman" w:hAnsi="Times New Roman" w:cs="Times New Roman"/>
+          <w:b/>
+          <w:bCs/>
+          <w:sz w:val="24"/>
+          <w:szCs w:val="24"/>
+        </w:rPr>
+      </w:pPr>
+    </w:p>
+    <w:p>
+      <w:pPr>
+        <w:spacing w:after="0"/>
+        <w:rPr>
+          <w:rFonts w:ascii="Times New Roman" w:hAnsi="Times New Roman" w:cs="Times New Roman"/>
+          <w:b/>
+          <w:bCs/>
+          <w:sz w:val="24"/>
+          <w:szCs w:val="24"/>
+        </w:rPr>
+      </w:pPr>
+      <w:r>
+        <w:rPr>
+          <w:rFonts w:ascii="Times New Roman" w:hAnsi="Times New Roman" w:cs="Times New Roman"/>
+          <w:b/>
+          <w:bCs/>
+          <w:sz w:val="24"/>
+          <w:szCs w:val="24"/>
+        </w:rPr>
+        <w:t>Taco Bell Geolocation Distance Compiler</w:t>
+      </w:r>
+    </w:p>
+    <w:p>
+      <w:pPr>
+        <w:spacing w:after="0"/>
+        <w:rPr>
+          <w:rFonts w:ascii="Times New Roman" w:hAnsi="Times New Roman" w:cs="Times New Roman"/>
+          <w:b/>
+          <w:bCs/>
+          <w:sz w:val="24"/>
+          <w:szCs w:val="24"/>
+        </w:rPr>
+      </w:pPr>
+      <w:r>
+        <w:rPr>
+          <w:rFonts w:ascii="Times New Roman" w:hAnsi="Times New Roman" w:cs="Times New Roman"/>
+          <w:b/>
+          <w:bCs/>
+          <w:sz w:val="24"/>
+          <w:szCs w:val="24"/>
+        </w:rPr>
+        <w:t xml:space="preserve">C# | .Net Framework | </w:t>
+      </w:r>
+      <w:proofErr w:type="spellStart"/>
+      <w:r>
+        <w:rPr>
+          <w:rFonts w:ascii="Times New Roman" w:hAnsi="Times New Roman" w:cs="Times New Roman"/>
+          <w:b/>
+          <w:bCs/>
+          <w:sz w:val="24"/>
+          <w:szCs w:val="24"/>
+        </w:rPr>
+        <w:t>GeoCoordinate</w:t>
+      </w:r>
+      <w:proofErr w:type="spellEnd"/>
+      <w:r>
+        <w:rPr>
+          <w:rFonts w:ascii="Times New Roman" w:hAnsi="Times New Roman" w:cs="Times New Roman"/>
+          <w:b/>
+          <w:bCs/>
+          <w:sz w:val="24"/>
+          <w:szCs w:val="24"/>
+        </w:rPr>
+        <w:t xml:space="preserve"> Package | </w:t>
+      </w:r>
+      <w:proofErr w:type="spellStart"/>
+      <w:r>
+        <w:rPr>
+          <w:rFonts w:ascii="Times New Roman" w:hAnsi="Times New Roman" w:cs="Times New Roman"/>
+          <w:b/>
+          <w:bCs/>
+          <w:sz w:val="24"/>
+          <w:szCs w:val="24"/>
+        </w:rPr>
+        <w:t>x</w:t>
+      </w:r>
+      <w:r>
+        <w:rPr>
+          <w:rFonts w:ascii="Times New Roman" w:hAnsi="Times New Roman" w:cs="Times New Roman"/>
+          <w:b/>
+          <w:bCs/>
+          <w:sz w:val="24"/>
+          <w:szCs w:val="24"/>
+        </w:rPr>
+        <w:t>Unit</w:t>
+      </w:r>
+      <w:proofErr w:type="spellEnd"/>
+      <w:r>
+        <w:rPr>
+          <w:rFonts w:ascii="Times New Roman" w:hAnsi="Times New Roman" w:cs="Times New Roman"/>
+          <w:b/>
+          <w:bCs/>
+          <w:sz w:val="24"/>
+          <w:szCs w:val="24"/>
+        </w:rPr>
+        <w:t xml:space="preserve"> Package | CSV</w:t>
+      </w:r>
+    </w:p>
+    <w:p>
+      <w:pPr>
+        <w:pStyle w:val="ListParagraph"/>
+        <w:numPr>
+          <w:ilvl w:val="0"/>
+          <w:numId w:val="12"/>
+        </w:numPr>
+        <w:spacing w:after="0"/>
+        <w:rPr>
+          <w:rFonts w:ascii="Times New Roman" w:hAnsi="Times New Roman" w:cs="Times New Roman"/>
+          <w:b/>
+          <w:bCs/>
+          <w:sz w:val="24"/>
+          <w:szCs w:val="24"/>
+        </w:rPr>
+      </w:pPr>
+      <w:r>
+        <w:rPr>
+          <w:rFonts w:ascii="Times New Roman" w:hAnsi="Times New Roman" w:cs="Times New Roman"/>
+          <w:sz w:val="24"/>
+          <w:szCs w:val="24"/>
+        </w:rPr>
+        <w:t xml:space="preserve">Uses a CSV file or an SQL database to populate an </w:t>
+      </w:r>
+      <w:proofErr w:type="spellStart"/>
+      <w:r>
+        <w:rPr>
+          <w:rFonts w:ascii="Times New Roman" w:hAnsi="Times New Roman" w:cs="Times New Roman"/>
+          <w:sz w:val="24"/>
+          <w:szCs w:val="24"/>
+        </w:rPr>
+        <w:t>IEnumerable</w:t>
+      </w:r>
+      <w:proofErr w:type="spellEnd"/>
+      <w:r>
+        <w:rPr>
+          <w:rFonts w:ascii="Times New Roman" w:hAnsi="Times New Roman" w:cs="Times New Roman"/>
+          <w:sz w:val="24"/>
+          <w:szCs w:val="24"/>
+        </w:rPr>
+        <w:t xml:space="preserve"> of Taco Bell locations.</w:t>
+      </w:r>
+    </w:p>
+    <w:p>
+      <w:pPr>
+        <w:pStyle w:val="ListParagraph"/>
+        <w:numPr>
+          <w:ilvl w:val="0"/>
+          <w:numId w:val="12"/>
+        </w:numPr>
+        <w:spacing w:after="0"/>
+        <w:rPr>
+          <w:rFonts w:ascii="Times New Roman" w:hAnsi="Times New Roman" w:cs="Times New Roman"/>
+          <w:b/>
+          <w:bCs/>
+          <w:sz w:val="24"/>
+          <w:szCs w:val="24"/>
+        </w:rPr>
+      </w:pPr>
+      <w:r>
+        <w:rPr>
+          <w:rFonts w:ascii="Times New Roman" w:hAnsi="Times New Roman" w:cs="Times New Roman"/>
+          <w:sz w:val="24"/>
+          <w:szCs w:val="24"/>
+        </w:rPr>
+        <w:t xml:space="preserve">Implemented the </w:t>
+      </w:r>
+      <w:proofErr w:type="spellStart"/>
+      <w:r>
+        <w:rPr>
+          <w:rFonts w:ascii="Times New Roman" w:hAnsi="Times New Roman" w:cs="Times New Roman"/>
+          <w:sz w:val="24"/>
+          <w:szCs w:val="24"/>
+        </w:rPr>
+        <w:t>GeoCoordinate</w:t>
+      </w:r>
+      <w:proofErr w:type="spellEnd"/>
+      <w:r>
+        <w:rPr>
+          <w:rFonts w:ascii="Times New Roman" w:hAnsi="Times New Roman" w:cs="Times New Roman"/>
+          <w:sz w:val="24"/>
+          <w:szCs w:val="24"/>
+        </w:rPr>
+        <w:t xml:space="preserve"> package to read and organize coordinate data parsed from data on Taco Bell locations according to distance.</w:t>
+      </w:r>
+    </w:p>
+    <w:p>
+      <w:pPr>
+        <w:pStyle w:val="ListParagraph"/>
+        <w:numPr>
+          <w:ilvl w:val="0"/>
+          <w:numId w:val="12"/>
+        </w:numPr>
+        <w:spacing w:after="0"/>
+        <w:rPr>
+          <w:rFonts w:ascii="Times New Roman" w:hAnsi="Times New Roman" w:cs="Times New Roman"/>
+          <w:b/>
+          <w:bCs/>
+          <w:sz w:val="24"/>
+          <w:szCs w:val="24"/>
+        </w:rPr>
+      </w:pPr>
+      <w:r>
+        <w:rPr>
+          <w:rFonts w:ascii="Times New Roman" w:hAnsi="Times New Roman" w:cs="Times New Roman"/>
+          <w:sz w:val="24"/>
+          <w:szCs w:val="24"/>
+        </w:rPr>
+        <w:t xml:space="preserve">Test Driven Development with the </w:t>
+      </w:r>
+      <w:proofErr w:type="spellStart"/>
+      <w:r>
+        <w:rPr>
+          <w:rFonts w:ascii="Times New Roman" w:hAnsi="Times New Roman" w:cs="Times New Roman"/>
+          <w:sz w:val="24"/>
+          <w:szCs w:val="24"/>
+        </w:rPr>
+        <w:t>xUnit</w:t>
+      </w:r>
+      <w:proofErr w:type="spellEnd"/>
+      <w:r>
+        <w:rPr>
+          <w:rFonts w:ascii="Times New Roman" w:hAnsi="Times New Roman" w:cs="Times New Roman"/>
+          <w:sz w:val="24"/>
+          <w:szCs w:val="24"/>
+        </w:rPr>
+        <w:t xml:space="preserve"> package to ensure data is parsed correctly and invalid or missing data is handled correctly.</w:t>
       </w:r>
     </w:p>
     <w:sectPr>
@@ -1506,6 +2359,417 @@
     </w:lvl>
   </w:abstractNum>
   <w:abstractNum w:abstractNumId="3" w15:restartNumberingAfterBreak="0">
+    <w:nsid w:val="134C0B7D"/>
+    <w:multiLevelType w:val="hybridMultilevel"/>
+    <w:tmpl w:val="CE4248A0"/>
+    <w:lvl w:ilvl="0" w:tplc="04090001">
+      <w:start w:val="1"/>
+      <w:numFmt w:val="bullet"/>
+      <w:lvlText w:val=""/>
+      <w:lvlJc w:val="left"/>
+      <w:pPr>
+        <w:ind w:left="720" w:hanging="360"/>
+      </w:pPr>
+      <w:rPr>
+        <w:rFonts w:ascii="Symbol" w:hAnsi="Symbol" w:hint="default"/>
+      </w:rPr>
+    </w:lvl>
+    <w:lvl w:ilvl="1" w:tplc="04090003" w:tentative="1">
+      <w:start w:val="1"/>
+      <w:numFmt w:val="bullet"/>
+      <w:lvlText w:val="o"/>
+      <w:lvlJc w:val="left"/>
+      <w:pPr>
+        <w:ind w:left="1440" w:hanging="360"/>
+      </w:pPr>
+      <w:rPr>
+        <w:rFonts w:ascii="Courier New" w:hAnsi="Courier New" w:cs="Courier New" w:hint="default"/>
+      </w:rPr>
+    </w:lvl>
+    <w:lvl w:ilvl="2" w:tplc="04090005" w:tentative="1">
+      <w:start w:val="1"/>
+      <w:numFmt w:val="bullet"/>
+      <w:lvlText w:val=""/>
+      <w:lvlJc w:val="left"/>
+      <w:pPr>
+        <w:ind w:left="2160" w:hanging="360"/>
+      </w:pPr>
+      <w:rPr>
+        <w:rFonts w:ascii="Wingdings" w:hAnsi="Wingdings" w:hint="default"/>
+      </w:rPr>
+    </w:lvl>
+    <w:lvl w:ilvl="3" w:tplc="04090001" w:tentative="1">
+      <w:start w:val="1"/>
+      <w:numFmt w:val="bullet"/>
+      <w:lvlText w:val=""/>
+      <w:lvlJc w:val="left"/>
+      <w:pPr>
+        <w:ind w:left="2880" w:hanging="360"/>
+      </w:pPr>
+      <w:rPr>
+        <w:rFonts w:ascii="Symbol" w:hAnsi="Symbol" w:hint="default"/>
+      </w:rPr>
+    </w:lvl>
+    <w:lvl w:ilvl="4" w:tplc="04090003" w:tentative="1">
+      <w:start w:val="1"/>
+      <w:numFmt w:val="bullet"/>
+      <w:lvlText w:val="o"/>
+      <w:lvlJc w:val="left"/>
+      <w:pPr>
+        <w:ind w:left="3600" w:hanging="360"/>
+      </w:pPr>
+      <w:rPr>
+        <w:rFonts w:ascii="Courier New" w:hAnsi="Courier New" w:cs="Courier New" w:hint="default"/>
+      </w:rPr>
+    </w:lvl>
+    <w:lvl w:ilvl="5" w:tplc="04090005" w:tentative="1">
+      <w:start w:val="1"/>
+      <w:numFmt w:val="bullet"/>
+      <w:lvlText w:val=""/>
+      <w:lvlJc w:val="left"/>
+      <w:pPr>
+        <w:ind w:left="4320" w:hanging="360"/>
+      </w:pPr>
+      <w:rPr>
+        <w:rFonts w:ascii="Wingdings" w:hAnsi="Wingdings" w:hint="default"/>
+      </w:rPr>
+    </w:lvl>
+    <w:lvl w:ilvl="6" w:tplc="04090001" w:tentative="1">
+      <w:start w:val="1"/>
+      <w:numFmt w:val="bullet"/>
+      <w:lvlText w:val=""/>
+      <w:lvlJc w:val="left"/>
+      <w:pPr>
+        <w:ind w:left="5040" w:hanging="360"/>
+      </w:pPr>
+      <w:rPr>
+        <w:rFonts w:ascii="Symbol" w:hAnsi="Symbol" w:hint="default"/>
+      </w:rPr>
+    </w:lvl>
+    <w:lvl w:ilvl="7" w:tplc="04090003" w:tentative="1">
+      <w:start w:val="1"/>
+      <w:numFmt w:val="bullet"/>
+      <w:lvlText w:val="o"/>
+      <w:lvlJc w:val="left"/>
+      <w:pPr>
+        <w:ind w:left="5760" w:hanging="360"/>
+      </w:pPr>
+      <w:rPr>
+        <w:rFonts w:ascii="Courier New" w:hAnsi="Courier New" w:cs="Courier New" w:hint="default"/>
+      </w:rPr>
+    </w:lvl>
+    <w:lvl w:ilvl="8" w:tplc="04090005" w:tentative="1">
+      <w:start w:val="1"/>
+      <w:numFmt w:val="bullet"/>
+      <w:lvlText w:val=""/>
+      <w:lvlJc w:val="left"/>
+      <w:pPr>
+        <w:ind w:left="6480" w:hanging="360"/>
+      </w:pPr>
+      <w:rPr>
+        <w:rFonts w:ascii="Wingdings" w:hAnsi="Wingdings" w:hint="default"/>
+      </w:rPr>
+    </w:lvl>
+  </w:abstractNum>
+  <w:abstractNum w:abstractNumId="4" w15:restartNumberingAfterBreak="0">
+    <w:nsid w:val="25CD691C"/>
+    <w:multiLevelType w:val="multilevel"/>
+    <w:tmpl w:val="333C0AF0"/>
+    <w:lvl w:ilvl="0">
+      <w:start w:val="1"/>
+      <w:numFmt w:val="bullet"/>
+      <w:lvlText w:val=""/>
+      <w:lvlJc w:val="left"/>
+      <w:pPr>
+        <w:tabs>
+          <w:tab w:val="num" w:pos="720"/>
+        </w:tabs>
+        <w:ind w:left="720" w:hanging="360"/>
+      </w:pPr>
+      <w:rPr>
+        <w:rFonts w:ascii="Symbol" w:hAnsi="Symbol" w:hint="default"/>
+        <w:sz w:val="20"/>
+      </w:rPr>
+    </w:lvl>
+    <w:lvl w:ilvl="1" w:tentative="1">
+      <w:start w:val="1"/>
+      <w:numFmt w:val="bullet"/>
+      <w:lvlText w:val="o"/>
+      <w:lvlJc w:val="left"/>
+      <w:pPr>
+        <w:tabs>
+          <w:tab w:val="num" w:pos="1440"/>
+        </w:tabs>
+        <w:ind w:left="1440" w:hanging="360"/>
+      </w:pPr>
+      <w:rPr>
+        <w:rFonts w:ascii="Courier New" w:hAnsi="Courier New" w:hint="default"/>
+        <w:sz w:val="20"/>
+      </w:rPr>
+    </w:lvl>
+    <w:lvl w:ilvl="2" w:tentative="1">
+      <w:start w:val="1"/>
+      <w:numFmt w:val="bullet"/>
+      <w:lvlText w:val=""/>
+      <w:lvlJc w:val="left"/>
+      <w:pPr>
+        <w:tabs>
+          <w:tab w:val="num" w:pos="2160"/>
+        </w:tabs>
+        <w:ind w:left="2160" w:hanging="360"/>
+      </w:pPr>
+      <w:rPr>
+        <w:rFonts w:ascii="Wingdings" w:hAnsi="Wingdings" w:hint="default"/>
+        <w:sz w:val="20"/>
+      </w:rPr>
+    </w:lvl>
+    <w:lvl w:ilvl="3" w:tentative="1">
+      <w:start w:val="1"/>
+      <w:numFmt w:val="bullet"/>
+      <w:lvlText w:val=""/>
+      <w:lvlJc w:val="left"/>
+      <w:pPr>
+        <w:tabs>
+          <w:tab w:val="num" w:pos="2880"/>
+        </w:tabs>
+        <w:ind w:left="2880" w:hanging="360"/>
+      </w:pPr>
+      <w:rPr>
+        <w:rFonts w:ascii="Wingdings" w:hAnsi="Wingdings" w:hint="default"/>
+        <w:sz w:val="20"/>
+      </w:rPr>
+    </w:lvl>
+    <w:lvl w:ilvl="4" w:tentative="1">
+      <w:start w:val="1"/>
+      <w:numFmt w:val="bullet"/>
+      <w:lvlText w:val=""/>
+      <w:lvlJc w:val="left"/>
+      <w:pPr>
+        <w:tabs>
+          <w:tab w:val="num" w:pos="3600"/>
+        </w:tabs>
+        <w:ind w:left="3600" w:hanging="360"/>
+      </w:pPr>
+      <w:rPr>
+        <w:rFonts w:ascii="Wingdings" w:hAnsi="Wingdings" w:hint="default"/>
+        <w:sz w:val="20"/>
+      </w:rPr>
+    </w:lvl>
+    <w:lvl w:ilvl="5" w:tentative="1">
+      <w:start w:val="1"/>
+      <w:numFmt w:val="bullet"/>
+      <w:lvlText w:val=""/>
+      <w:lvlJc w:val="left"/>
+      <w:pPr>
+        <w:tabs>
+          <w:tab w:val="num" w:pos="4320"/>
+        </w:tabs>
+        <w:ind w:left="4320" w:hanging="360"/>
+      </w:pPr>
+      <w:rPr>
+        <w:rFonts w:ascii="Wingdings" w:hAnsi="Wingdings" w:hint="default"/>
+        <w:sz w:val="20"/>
+      </w:rPr>
+    </w:lvl>
+    <w:lvl w:ilvl="6" w:tentative="1">
+      <w:start w:val="1"/>
+      <w:numFmt w:val="bullet"/>
+      <w:lvlText w:val=""/>
+      <w:lvlJc w:val="left"/>
+      <w:pPr>
+        <w:tabs>
+          <w:tab w:val="num" w:pos="5040"/>
+        </w:tabs>
+        <w:ind w:left="5040" w:hanging="360"/>
+      </w:pPr>
+      <w:rPr>
+        <w:rFonts w:ascii="Wingdings" w:hAnsi="Wingdings" w:hint="default"/>
+        <w:sz w:val="20"/>
+      </w:rPr>
+    </w:lvl>
+    <w:lvl w:ilvl="7" w:tentative="1">
+      <w:start w:val="1"/>
+      <w:numFmt w:val="bullet"/>
+      <w:lvlText w:val=""/>
+      <w:lvlJc w:val="left"/>
+      <w:pPr>
+        <w:tabs>
+          <w:tab w:val="num" w:pos="5760"/>
+        </w:tabs>
+        <w:ind w:left="5760" w:hanging="360"/>
+      </w:pPr>
+      <w:rPr>
+        <w:rFonts w:ascii="Wingdings" w:hAnsi="Wingdings" w:hint="default"/>
+        <w:sz w:val="20"/>
+      </w:rPr>
+    </w:lvl>
+    <w:lvl w:ilvl="8" w:tentative="1">
+      <w:start w:val="1"/>
+      <w:numFmt w:val="bullet"/>
+      <w:lvlText w:val=""/>
+      <w:lvlJc w:val="left"/>
+      <w:pPr>
+        <w:tabs>
+          <w:tab w:val="num" w:pos="6480"/>
+        </w:tabs>
+        <w:ind w:left="6480" w:hanging="360"/>
+      </w:pPr>
+      <w:rPr>
+        <w:rFonts w:ascii="Wingdings" w:hAnsi="Wingdings" w:hint="default"/>
+        <w:sz w:val="20"/>
+      </w:rPr>
+    </w:lvl>
+  </w:abstractNum>
+  <w:abstractNum w:abstractNumId="5" w15:restartNumberingAfterBreak="0">
+    <w:nsid w:val="35E66C95"/>
+    <w:multiLevelType w:val="multilevel"/>
+    <w:tmpl w:val="BD2276F0"/>
+    <w:lvl w:ilvl="0">
+      <w:start w:val="1"/>
+      <w:numFmt w:val="bullet"/>
+      <w:lvlText w:val=""/>
+      <w:lvlJc w:val="left"/>
+      <w:pPr>
+        <w:tabs>
+          <w:tab w:val="num" w:pos="720"/>
+        </w:tabs>
+        <w:ind w:left="720" w:hanging="360"/>
+      </w:pPr>
+      <w:rPr>
+        <w:rFonts w:ascii="Symbol" w:hAnsi="Symbol" w:hint="default"/>
+        <w:sz w:val="20"/>
+      </w:rPr>
+    </w:lvl>
+    <w:lvl w:ilvl="1" w:tentative="1">
+      <w:start w:val="1"/>
+      <w:numFmt w:val="bullet"/>
+      <w:lvlText w:val="o"/>
+      <w:lvlJc w:val="left"/>
+      <w:pPr>
+        <w:tabs>
+          <w:tab w:val="num" w:pos="1440"/>
+        </w:tabs>
+        <w:ind w:left="1440" w:hanging="360"/>
+      </w:pPr>
+      <w:rPr>
+        <w:rFonts w:ascii="Courier New" w:hAnsi="Courier New" w:hint="default"/>
+        <w:sz w:val="20"/>
+      </w:rPr>
+    </w:lvl>
+    <w:lvl w:ilvl="2" w:tentative="1">
+      <w:start w:val="1"/>
+      <w:numFmt w:val="bullet"/>
+      <w:lvlText w:val=""/>
+      <w:lvlJc w:val="left"/>
+      <w:pPr>
+        <w:tabs>
+          <w:tab w:val="num" w:pos="2160"/>
+        </w:tabs>
+        <w:ind w:left="2160" w:hanging="360"/>
+      </w:pPr>
+      <w:rPr>
+        <w:rFonts w:ascii="Wingdings" w:hAnsi="Wingdings" w:hint="default"/>
+        <w:sz w:val="20"/>
+      </w:rPr>
+    </w:lvl>
+    <w:lvl w:ilvl="3" w:tentative="1">
+      <w:start w:val="1"/>
+      <w:numFmt w:val="bullet"/>
+      <w:lvlText w:val=""/>
+      <w:lvlJc w:val="left"/>
+      <w:pPr>
+        <w:tabs>
+          <w:tab w:val="num" w:pos="2880"/>
+        </w:tabs>
+        <w:ind w:left="2880" w:hanging="360"/>
+      </w:pPr>
+      <w:rPr>
+        <w:rFonts w:ascii="Wingdings" w:hAnsi="Wingdings" w:hint="default"/>
+        <w:sz w:val="20"/>
+      </w:rPr>
+    </w:lvl>
+    <w:lvl w:ilvl="4" w:tentative="1">
+      <w:start w:val="1"/>
+      <w:numFmt w:val="bullet"/>
+      <w:lvlText w:val=""/>
+      <w:lvlJc w:val="left"/>
+      <w:pPr>
+        <w:tabs>
+          <w:tab w:val="num" w:pos="3600"/>
+        </w:tabs>
+        <w:ind w:left="3600" w:hanging="360"/>
+      </w:pPr>
+      <w:rPr>
+        <w:rFonts w:ascii="Wingdings" w:hAnsi="Wingdings" w:hint="default"/>
+        <w:sz w:val="20"/>
+      </w:rPr>
+    </w:lvl>
+    <w:lvl w:ilvl="5" w:tentative="1">
+      <w:start w:val="1"/>
+      <w:numFmt w:val="bullet"/>
+      <w:lvlText w:val=""/>
+      <w:lvlJc w:val="left"/>
+      <w:pPr>
+        <w:tabs>
+          <w:tab w:val="num" w:pos="4320"/>
+        </w:tabs>
+        <w:ind w:left="4320" w:hanging="360"/>
+      </w:pPr>
+      <w:rPr>
+        <w:rFonts w:ascii="Wingdings" w:hAnsi="Wingdings" w:hint="default"/>
+        <w:sz w:val="20"/>
+      </w:rPr>
+    </w:lvl>
+    <w:lvl w:ilvl="6" w:tentative="1">
+      <w:start w:val="1"/>
+      <w:numFmt w:val="bullet"/>
+      <w:lvlText w:val=""/>
+      <w:lvlJc w:val="left"/>
+      <w:pPr>
+        <w:tabs>
+          <w:tab w:val="num" w:pos="5040"/>
+        </w:tabs>
+        <w:ind w:left="5040" w:hanging="360"/>
+      </w:pPr>
+      <w:rPr>
+        <w:rFonts w:ascii="Wingdings" w:hAnsi="Wingdings" w:hint="default"/>
+        <w:sz w:val="20"/>
+      </w:rPr>
+    </w:lvl>
+    <w:lvl w:ilvl="7" w:tentative="1">
+      <w:start w:val="1"/>
+      <w:numFmt w:val="bullet"/>
+      <w:lvlText w:val=""/>
+      <w:lvlJc w:val="left"/>
+      <w:pPr>
+        <w:tabs>
+          <w:tab w:val="num" w:pos="5760"/>
+        </w:tabs>
+        <w:ind w:left="5760" w:hanging="360"/>
+      </w:pPr>
+      <w:rPr>
+        <w:rFonts w:ascii="Wingdings" w:hAnsi="Wingdings" w:hint="default"/>
+        <w:sz w:val="20"/>
+      </w:rPr>
+    </w:lvl>
+    <w:lvl w:ilvl="8" w:tentative="1">
+      <w:start w:val="1"/>
+      <w:numFmt w:val="bullet"/>
+      <w:lvlText w:val=""/>
+      <w:lvlJc w:val="left"/>
+      <w:pPr>
+        <w:tabs>
+          <w:tab w:val="num" w:pos="6480"/>
+        </w:tabs>
+        <w:ind w:left="6480" w:hanging="360"/>
+      </w:pPr>
+      <w:rPr>
+        <w:rFonts w:ascii="Wingdings" w:hAnsi="Wingdings" w:hint="default"/>
+        <w:sz w:val="20"/>
+      </w:rPr>
+    </w:lvl>
+  </w:abstractNum>
+  <w:abstractNum w:abstractNumId="6" w15:restartNumberingAfterBreak="0">
     <w:nsid w:val="3B810466"/>
     <w:multiLevelType w:val="hybridMultilevel"/>
     <w:tmpl w:val="FA8C82A6"/>
@@ -1618,7 +2882,120 @@
       </w:rPr>
     </w:lvl>
   </w:abstractNum>
-  <w:abstractNum w:abstractNumId="4" w15:restartNumberingAfterBreak="0">
+  <w:abstractNum w:abstractNumId="7" w15:restartNumberingAfterBreak="0">
+    <w:nsid w:val="4E1E0E91"/>
+    <w:multiLevelType w:val="hybridMultilevel"/>
+    <w:tmpl w:val="EF180028"/>
+    <w:lvl w:ilvl="0" w:tplc="04090001">
+      <w:start w:val="1"/>
+      <w:numFmt w:val="bullet"/>
+      <w:lvlText w:val=""/>
+      <w:lvlJc w:val="left"/>
+      <w:pPr>
+        <w:ind w:left="720" w:hanging="360"/>
+      </w:pPr>
+      <w:rPr>
+        <w:rFonts w:ascii="Symbol" w:hAnsi="Symbol" w:hint="default"/>
+      </w:rPr>
+    </w:lvl>
+    <w:lvl w:ilvl="1" w:tplc="04090003" w:tentative="1">
+      <w:start w:val="1"/>
+      <w:numFmt w:val="bullet"/>
+      <w:lvlText w:val="o"/>
+      <w:lvlJc w:val="left"/>
+      <w:pPr>
+        <w:ind w:left="1440" w:hanging="360"/>
+      </w:pPr>
+      <w:rPr>
+        <w:rFonts w:ascii="Courier New" w:hAnsi="Courier New" w:cs="Courier New" w:hint="default"/>
+      </w:rPr>
+    </w:lvl>
+    <w:lvl w:ilvl="2" w:tplc="04090005" w:tentative="1">
+      <w:start w:val="1"/>
+      <w:numFmt w:val="bullet"/>
+      <w:lvlText w:val=""/>
+      <w:lvlJc w:val="left"/>
+      <w:pPr>
+        <w:ind w:left="2160" w:hanging="360"/>
+      </w:pPr>
+      <w:rPr>
+        <w:rFonts w:ascii="Wingdings" w:hAnsi="Wingdings" w:hint="default"/>
+      </w:rPr>
+    </w:lvl>
+    <w:lvl w:ilvl="3" w:tplc="04090001" w:tentative="1">
+      <w:start w:val="1"/>
+      <w:numFmt w:val="bullet"/>
+      <w:lvlText w:val=""/>
+      <w:lvlJc w:val="left"/>
+      <w:pPr>
+        <w:ind w:left="2880" w:hanging="360"/>
+      </w:pPr>
+      <w:rPr>
+        <w:rFonts w:ascii="Symbol" w:hAnsi="Symbol" w:hint="default"/>
+      </w:rPr>
+    </w:lvl>
+    <w:lvl w:ilvl="4" w:tplc="04090003" w:tentative="1">
+      <w:start w:val="1"/>
+      <w:numFmt w:val="bullet"/>
+      <w:lvlText w:val="o"/>
+      <w:lvlJc w:val="left"/>
+      <w:pPr>
+        <w:ind w:left="3600" w:hanging="360"/>
+      </w:pPr>
+      <w:rPr>
+        <w:rFonts w:ascii="Courier New" w:hAnsi="Courier New" w:cs="Courier New" w:hint="default"/>
+      </w:rPr>
+    </w:lvl>
+    <w:lvl w:ilvl="5" w:tplc="04090005" w:tentative="1">
+      <w:start w:val="1"/>
+      <w:numFmt w:val="bullet"/>
+      <w:lvlText w:val=""/>
+      <w:lvlJc w:val="left"/>
+      <w:pPr>
+        <w:ind w:left="4320" w:hanging="360"/>
+      </w:pPr>
+      <w:rPr>
+        <w:rFonts w:ascii="Wingdings" w:hAnsi="Wingdings" w:hint="default"/>
+      </w:rPr>
+    </w:lvl>
+    <w:lvl w:ilvl="6" w:tplc="04090001" w:tentative="1">
+      <w:start w:val="1"/>
+      <w:numFmt w:val="bullet"/>
+      <w:lvlText w:val=""/>
+      <w:lvlJc w:val="left"/>
+      <w:pPr>
+        <w:ind w:left="5040" w:hanging="360"/>
+      </w:pPr>
+      <w:rPr>
+        <w:rFonts w:ascii="Symbol" w:hAnsi="Symbol" w:hint="default"/>
+      </w:rPr>
+    </w:lvl>
+    <w:lvl w:ilvl="7" w:tplc="04090003" w:tentative="1">
+      <w:start w:val="1"/>
+      <w:numFmt w:val="bullet"/>
+      <w:lvlText w:val="o"/>
+      <w:lvlJc w:val="left"/>
+      <w:pPr>
+        <w:ind w:left="5760" w:hanging="360"/>
+      </w:pPr>
+      <w:rPr>
+        <w:rFonts w:ascii="Courier New" w:hAnsi="Courier New" w:cs="Courier New" w:hint="default"/>
+      </w:rPr>
+    </w:lvl>
+    <w:lvl w:ilvl="8" w:tplc="04090005" w:tentative="1">
+      <w:start w:val="1"/>
+      <w:numFmt w:val="bullet"/>
+      <w:lvlText w:val=""/>
+      <w:lvlJc w:val="left"/>
+      <w:pPr>
+        <w:ind w:left="6480" w:hanging="360"/>
+      </w:pPr>
+      <w:rPr>
+        <w:rFonts w:ascii="Wingdings" w:hAnsi="Wingdings" w:hint="default"/>
+      </w:rPr>
+    </w:lvl>
+  </w:abstractNum>
+  <w:abstractNum w:abstractNumId="8" w15:restartNumberingAfterBreak="0">
     <w:nsid w:val="59247751"/>
     <w:multiLevelType w:val="hybridMultilevel"/>
     <w:tmpl w:val="5BFADD5C"/>
@@ -1731,7 +3108,7 @@
       </w:rPr>
     </w:lvl>
   </w:abstractNum>
-  <w:abstractNum w:abstractNumId="5" w15:restartNumberingAfterBreak="0">
+  <w:abstractNum w:abstractNumId="9" w15:restartNumberingAfterBreak="0">
     <w:nsid w:val="5D8F721A"/>
     <w:multiLevelType w:val="hybridMultilevel"/>
     <w:tmpl w:val="370E9154"/>
@@ -1748,6 +3125,267 @@
       </w:rPr>
     </w:lvl>
     <w:lvl w:ilvl="1" w:tplc="04090003" w:tentative="1">
+      <w:start w:val="1"/>
+      <w:numFmt w:val="bullet"/>
+      <w:lvlText w:val="o"/>
+      <w:lvlJc w:val="left"/>
+      <w:pPr>
+        <w:ind w:left="1440" w:hanging="360"/>
+      </w:pPr>
+      <w:rPr>
+        <w:rFonts w:ascii="Courier New" w:hAnsi="Courier New" w:cs="Courier New" w:hint="default"/>
+      </w:rPr>
+    </w:lvl>
+    <w:lvl w:ilvl="2" w:tplc="04090005" w:tentative="1">
+      <w:start w:val="1"/>
+      <w:numFmt w:val="bullet"/>
+      <w:lvlText w:val=""/>
+      <w:lvlJc w:val="left"/>
+      <w:pPr>
+        <w:ind w:left="2160" w:hanging="360"/>
+      </w:pPr>
+      <w:rPr>
+        <w:rFonts w:ascii="Wingdings" w:hAnsi="Wingdings" w:hint="default"/>
+      </w:rPr>
+    </w:lvl>
+    <w:lvl w:ilvl="3" w:tplc="04090001" w:tentative="1">
+      <w:start w:val="1"/>
+      <w:numFmt w:val="bullet"/>
+      <w:lvlText w:val=""/>
+      <w:lvlJc w:val="left"/>
+      <w:pPr>
+        <w:ind w:left="2880" w:hanging="360"/>
+      </w:pPr>
+      <w:rPr>
+        <w:rFonts w:ascii="Symbol" w:hAnsi="Symbol" w:hint="default"/>
+      </w:rPr>
+    </w:lvl>
+    <w:lvl w:ilvl="4" w:tplc="04090003" w:tentative="1">
+      <w:start w:val="1"/>
+      <w:numFmt w:val="bullet"/>
+      <w:lvlText w:val="o"/>
+      <w:lvlJc w:val="left"/>
+      <w:pPr>
+        <w:ind w:left="3600" w:hanging="360"/>
+      </w:pPr>
+      <w:rPr>
+        <w:rFonts w:ascii="Courier New" w:hAnsi="Courier New" w:cs="Courier New" w:hint="default"/>
+      </w:rPr>
+    </w:lvl>
+    <w:lvl w:ilvl="5" w:tplc="04090005" w:tentative="1">
+      <w:start w:val="1"/>
+      <w:numFmt w:val="bullet"/>
+      <w:lvlText w:val=""/>
+      <w:lvlJc w:val="left"/>
+      <w:pPr>
+        <w:ind w:left="4320" w:hanging="360"/>
+      </w:pPr>
+      <w:rPr>
+        <w:rFonts w:ascii="Wingdings" w:hAnsi="Wingdings" w:hint="default"/>
+      </w:rPr>
+    </w:lvl>
+    <w:lvl w:ilvl="6" w:tplc="04090001" w:tentative="1">
+      <w:start w:val="1"/>
+      <w:numFmt w:val="bullet"/>
+      <w:lvlText w:val=""/>
+      <w:lvlJc w:val="left"/>
+      <w:pPr>
+        <w:ind w:left="5040" w:hanging="360"/>
+      </w:pPr>
+      <w:rPr>
+        <w:rFonts w:ascii="Symbol" w:hAnsi="Symbol" w:hint="default"/>
+      </w:rPr>
+    </w:lvl>
+    <w:lvl w:ilvl="7" w:tplc="04090003" w:tentative="1">
+      <w:start w:val="1"/>
+      <w:numFmt w:val="bullet"/>
+      <w:lvlText w:val="o"/>
+      <w:lvlJc w:val="left"/>
+      <w:pPr>
+        <w:ind w:left="5760" w:hanging="360"/>
+      </w:pPr>
+      <w:rPr>
+        <w:rFonts w:ascii="Courier New" w:hAnsi="Courier New" w:cs="Courier New" w:hint="default"/>
+      </w:rPr>
+    </w:lvl>
+    <w:lvl w:ilvl="8" w:tplc="04090005" w:tentative="1">
+      <w:start w:val="1"/>
+      <w:numFmt w:val="bullet"/>
+      <w:lvlText w:val=""/>
+      <w:lvlJc w:val="left"/>
+      <w:pPr>
+        <w:ind w:left="6480" w:hanging="360"/>
+      </w:pPr>
+      <w:rPr>
+        <w:rFonts w:ascii="Wingdings" w:hAnsi="Wingdings" w:hint="default"/>
+      </w:rPr>
+    </w:lvl>
+  </w:abstractNum>
+  <w:abstractNum w:abstractNumId="10" w15:restartNumberingAfterBreak="0">
+    <w:nsid w:val="7E6E04F5"/>
+    <w:multiLevelType w:val="multilevel"/>
+    <w:tmpl w:val="9C9EEC9A"/>
+    <w:lvl w:ilvl="0">
+      <w:start w:val="1"/>
+      <w:numFmt w:val="bullet"/>
+      <w:lvlText w:val=""/>
+      <w:lvlJc w:val="left"/>
+      <w:pPr>
+        <w:tabs>
+          <w:tab w:val="num" w:pos="720"/>
+        </w:tabs>
+        <w:ind w:left="720" w:hanging="360"/>
+      </w:pPr>
+      <w:rPr>
+        <w:rFonts w:ascii="Symbol" w:hAnsi="Symbol" w:hint="default"/>
+        <w:sz w:val="20"/>
+      </w:rPr>
+    </w:lvl>
+    <w:lvl w:ilvl="1" w:tentative="1">
+      <w:start w:val="1"/>
+      <w:numFmt w:val="bullet"/>
+      <w:lvlText w:val="o"/>
+      <w:lvlJc w:val="left"/>
+      <w:pPr>
+        <w:tabs>
+          <w:tab w:val="num" w:pos="1440"/>
+        </w:tabs>
+        <w:ind w:left="1440" w:hanging="360"/>
+      </w:pPr>
+      <w:rPr>
+        <w:rFonts w:ascii="Courier New" w:hAnsi="Courier New" w:hint="default"/>
+        <w:sz w:val="20"/>
+      </w:rPr>
+    </w:lvl>
+    <w:lvl w:ilvl="2" w:tentative="1">
+      <w:start w:val="1"/>
+      <w:numFmt w:val="bullet"/>
+      <w:lvlText w:val=""/>
+      <w:lvlJc w:val="left"/>
+      <w:pPr>
+        <w:tabs>
+          <w:tab w:val="num" w:pos="2160"/>
+        </w:tabs>
+        <w:ind w:left="2160" w:hanging="360"/>
+      </w:pPr>
+      <w:rPr>
+        <w:rFonts w:ascii="Wingdings" w:hAnsi="Wingdings" w:hint="default"/>
+        <w:sz w:val="20"/>
+      </w:rPr>
+    </w:lvl>
+    <w:lvl w:ilvl="3" w:tentative="1">
+      <w:start w:val="1"/>
+      <w:numFmt w:val="bullet"/>
+      <w:lvlText w:val=""/>
+      <w:lvlJc w:val="left"/>
+      <w:pPr>
+        <w:tabs>
+          <w:tab w:val="num" w:pos="2880"/>
+        </w:tabs>
+        <w:ind w:left="2880" w:hanging="360"/>
+      </w:pPr>
+      <w:rPr>
+        <w:rFonts w:ascii="Wingdings" w:hAnsi="Wingdings" w:hint="default"/>
+        <w:sz w:val="20"/>
+      </w:rPr>
+    </w:lvl>
+    <w:lvl w:ilvl="4" w:tentative="1">
+      <w:start w:val="1"/>
+      <w:numFmt w:val="bullet"/>
+      <w:lvlText w:val=""/>
+      <w:lvlJc w:val="left"/>
+      <w:pPr>
+        <w:tabs>
+          <w:tab w:val="num" w:pos="3600"/>
+        </w:tabs>
+        <w:ind w:left="3600" w:hanging="360"/>
+      </w:pPr>
+      <w:rPr>
+        <w:rFonts w:ascii="Wingdings" w:hAnsi="Wingdings" w:hint="default"/>
+        <w:sz w:val="20"/>
+      </w:rPr>
+    </w:lvl>
+    <w:lvl w:ilvl="5" w:tentative="1">
+      <w:start w:val="1"/>
+      <w:numFmt w:val="bullet"/>
+      <w:lvlText w:val=""/>
+      <w:lvlJc w:val="left"/>
+      <w:pPr>
+        <w:tabs>
+          <w:tab w:val="num" w:pos="4320"/>
+        </w:tabs>
+        <w:ind w:left="4320" w:hanging="360"/>
+      </w:pPr>
+      <w:rPr>
+        <w:rFonts w:ascii="Wingdings" w:hAnsi="Wingdings" w:hint="default"/>
+        <w:sz w:val="20"/>
+      </w:rPr>
+    </w:lvl>
+    <w:lvl w:ilvl="6" w:tentative="1">
+      <w:start w:val="1"/>
+      <w:numFmt w:val="bullet"/>
+      <w:lvlText w:val=""/>
+      <w:lvlJc w:val="left"/>
+      <w:pPr>
+        <w:tabs>
+          <w:tab w:val="num" w:pos="5040"/>
+        </w:tabs>
+        <w:ind w:left="5040" w:hanging="360"/>
+      </w:pPr>
+      <w:rPr>
+        <w:rFonts w:ascii="Wingdings" w:hAnsi="Wingdings" w:hint="default"/>
+        <w:sz w:val="20"/>
+      </w:rPr>
+    </w:lvl>
+    <w:lvl w:ilvl="7" w:tentative="1">
+      <w:start w:val="1"/>
+      <w:numFmt w:val="bullet"/>
+      <w:lvlText w:val=""/>
+      <w:lvlJc w:val="left"/>
+      <w:pPr>
+        <w:tabs>
+          <w:tab w:val="num" w:pos="5760"/>
+        </w:tabs>
+        <w:ind w:left="5760" w:hanging="360"/>
+      </w:pPr>
+      <w:rPr>
+        <w:rFonts w:ascii="Wingdings" w:hAnsi="Wingdings" w:hint="default"/>
+        <w:sz w:val="20"/>
+      </w:rPr>
+    </w:lvl>
+    <w:lvl w:ilvl="8" w:tentative="1">
+      <w:start w:val="1"/>
+      <w:numFmt w:val="bullet"/>
+      <w:lvlText w:val=""/>
+      <w:lvlJc w:val="left"/>
+      <w:pPr>
+        <w:tabs>
+          <w:tab w:val="num" w:pos="6480"/>
+        </w:tabs>
+        <w:ind w:left="6480" w:hanging="360"/>
+      </w:pPr>
+      <w:rPr>
+        <w:rFonts w:ascii="Wingdings" w:hAnsi="Wingdings" w:hint="default"/>
+        <w:sz w:val="20"/>
+      </w:rPr>
+    </w:lvl>
+  </w:abstractNum>
+  <w:abstractNum w:abstractNumId="11" w15:restartNumberingAfterBreak="0">
+    <w:nsid w:val="7E93118D"/>
+    <w:multiLevelType w:val="hybridMultilevel"/>
+    <w:tmpl w:val="BCC43F8A"/>
+    <w:lvl w:ilvl="0" w:tplc="14125E4C">
+      <w:numFmt w:val="bullet"/>
+      <w:lvlText w:val="-"/>
+      <w:lvlJc w:val="left"/>
+      <w:pPr>
+        <w:ind w:left="720" w:hanging="360"/>
+      </w:pPr>
+      <w:rPr>
+        <w:rFonts w:ascii="Times New Roman" w:eastAsiaTheme="minorEastAsia" w:hAnsi="Times New Roman" w:cs="Times New Roman" w:hint="default"/>
+      </w:rPr>
+    </w:lvl>
+    <w:lvl w:ilvl="1" w:tplc="04090003">
       <w:start w:val="1"/>
       <w:numFmt w:val="bullet"/>
       <w:lvlText w:val="o"/>
@@ -1851,16 +3489,34 @@
     <w:abstractNumId w:val="1"/>
   </w:num>
   <w:num w:numId="3">
-    <w:abstractNumId w:val="5"/>
+    <w:abstractNumId w:val="9"/>
   </w:num>
   <w:num w:numId="4">
-    <w:abstractNumId w:val="4"/>
+    <w:abstractNumId w:val="8"/>
   </w:num>
   <w:num w:numId="5">
-    <w:abstractNumId w:val="3"/>
+    <w:abstractNumId w:val="6"/>
   </w:num>
   <w:num w:numId="6">
     <w:abstractNumId w:val="0"/>
+  </w:num>
+  <w:num w:numId="7">
+    <w:abstractNumId w:val="11"/>
+  </w:num>
+  <w:num w:numId="8">
+    <w:abstractNumId w:val="10"/>
+  </w:num>
+  <w:num w:numId="9">
+    <w:abstractNumId w:val="4"/>
+  </w:num>
+  <w:num w:numId="10">
+    <w:abstractNumId w:val="5"/>
+  </w:num>
+  <w:num w:numId="11">
+    <w:abstractNumId w:val="3"/>
+  </w:num>
+  <w:num w:numId="12">
+    <w:abstractNumId w:val="7"/>
   </w:num>
 </w:numbering>
 </file>
@@ -2325,6 +3981,27 @@
       <w:contextualSpacing/>
     </w:pPr>
   </w:style>
+  <w:style w:type="character" w:customStyle="1" w:styleId="vanity-namedomain">
+    <w:name w:val="vanity-name__domain"/>
+    <w:basedOn w:val="DefaultParagraphFont"/>
+    <w:rsid w:val="00B979D5"/>
+  </w:style>
+  <w:style w:type="character" w:customStyle="1" w:styleId="vanity-namedisplay-name">
+    <w:name w:val="vanity-name__display-name"/>
+    <w:basedOn w:val="DefaultParagraphFont"/>
+    <w:rsid w:val="00B979D5"/>
+  </w:style>
+  <w:style w:type="character" w:styleId="Strong">
+    <w:name w:val="Strong"/>
+    <w:basedOn w:val="DefaultParagraphFont"/>
+    <w:uiPriority w:val="22"/>
+    <w:qFormat/>
+    <w:rsid w:val="00307FBB"/>
+    <w:rPr>
+      <w:b/>
+      <w:bCs/>
+    </w:rPr>
+  </w:style>
 </w:styles>
 </file>
 

</xml_diff>